<commit_message>
MATLAB for CW1 qn 1 completed
</commit_message>
<xml_diff>
--- a/report/Pattern Recognition CW1.docx
+++ b/report/Pattern Recognition CW1.docx
@@ -27,10 +27,7 @@
         <w:t xml:space="preserve">Introduction </w:t>
       </w:r>
     </w:p>
-    <w:p>
-      <w:bookmarkStart w:id="0" w:name="_GoBack"/>
-      <w:bookmarkEnd w:id="0"/>
-    </w:p>
+    <w:p/>
     <w:p>
       <w:pPr>
         <w:pStyle w:val="Heading1"/>
@@ -39,7 +36,44 @@
         <w:t xml:space="preserve">Data Pre-Processing </w:t>
       </w:r>
     </w:p>
-    <w:p/>
+    <w:p>
+      <w:pPr>
+        <w:pStyle w:val="ListParagraph"/>
+        <w:numPr>
+          <w:ilvl w:val="0"/>
+          <w:numId w:val="11"/>
+        </w:numPr>
+      </w:pPr>
+      <w:r>
+        <w:t xml:space="preserve">Split data into 70% training 30% test </w:t>
+      </w:r>
+    </w:p>
+    <w:p>
+      <w:pPr>
+        <w:pStyle w:val="ListParagraph"/>
+        <w:numPr>
+          <w:ilvl w:val="0"/>
+          <w:numId w:val="11"/>
+        </w:numPr>
+      </w:pPr>
+      <w:r>
+        <w:t xml:space="preserve">No cross validation since the data sets are too small, creating a cross validation set </w:t>
+      </w:r>
+    </w:p>
+    <w:p>
+      <w:pPr>
+        <w:pStyle w:val="ListParagraph"/>
+        <w:numPr>
+          <w:ilvl w:val="0"/>
+          <w:numId w:val="11"/>
+        </w:numPr>
+      </w:pPr>
+      <w:r>
+        <w:t xml:space="preserve">We can do a X-fold split of data and re-run tests </w:t>
+      </w:r>
+      <w:bookmarkStart w:id="0" w:name="_GoBack"/>
+      <w:bookmarkEnd w:id="0"/>
+    </w:p>
     <w:p>
       <w:pPr>
         <w:pStyle w:val="Heading1"/>
@@ -176,6 +210,118 @@
       </w:pPr>
     </w:lvl>
   </w:abstractNum>
+  <w:abstractNum w:abstractNumId="1" w15:restartNumberingAfterBreak="0">
+    <w:nsid w:val="760C05F0"/>
+    <w:multiLevelType w:val="hybridMultilevel"/>
+    <w:tmpl w:val="533EEC46"/>
+    <w:lvl w:ilvl="0" w:tplc="23B2EE16">
+      <w:numFmt w:val="bullet"/>
+      <w:lvlText w:val="-"/>
+      <w:lvlJc w:val="left"/>
+      <w:pPr>
+        <w:ind w:left="720" w:hanging="360"/>
+      </w:pPr>
+      <w:rPr>
+        <w:rFonts w:ascii="Calibri" w:eastAsiaTheme="minorEastAsia" w:hAnsi="Calibri" w:cs="Calibri" w:hint="default"/>
+      </w:rPr>
+    </w:lvl>
+    <w:lvl w:ilvl="1" w:tplc="48090003" w:tentative="1">
+      <w:start w:val="1"/>
+      <w:numFmt w:val="bullet"/>
+      <w:lvlText w:val="o"/>
+      <w:lvlJc w:val="left"/>
+      <w:pPr>
+        <w:ind w:left="1440" w:hanging="360"/>
+      </w:pPr>
+      <w:rPr>
+        <w:rFonts w:ascii="Courier New" w:hAnsi="Courier New" w:cs="Courier New" w:hint="default"/>
+      </w:rPr>
+    </w:lvl>
+    <w:lvl w:ilvl="2" w:tplc="48090005" w:tentative="1">
+      <w:start w:val="1"/>
+      <w:numFmt w:val="bullet"/>
+      <w:lvlText w:val=""/>
+      <w:lvlJc w:val="left"/>
+      <w:pPr>
+        <w:ind w:left="2160" w:hanging="360"/>
+      </w:pPr>
+      <w:rPr>
+        <w:rFonts w:ascii="Wingdings" w:hAnsi="Wingdings" w:hint="default"/>
+      </w:rPr>
+    </w:lvl>
+    <w:lvl w:ilvl="3" w:tplc="48090001" w:tentative="1">
+      <w:start w:val="1"/>
+      <w:numFmt w:val="bullet"/>
+      <w:lvlText w:val=""/>
+      <w:lvlJc w:val="left"/>
+      <w:pPr>
+        <w:ind w:left="2880" w:hanging="360"/>
+      </w:pPr>
+      <w:rPr>
+        <w:rFonts w:ascii="Symbol" w:hAnsi="Symbol" w:hint="default"/>
+      </w:rPr>
+    </w:lvl>
+    <w:lvl w:ilvl="4" w:tplc="48090003" w:tentative="1">
+      <w:start w:val="1"/>
+      <w:numFmt w:val="bullet"/>
+      <w:lvlText w:val="o"/>
+      <w:lvlJc w:val="left"/>
+      <w:pPr>
+        <w:ind w:left="3600" w:hanging="360"/>
+      </w:pPr>
+      <w:rPr>
+        <w:rFonts w:ascii="Courier New" w:hAnsi="Courier New" w:cs="Courier New" w:hint="default"/>
+      </w:rPr>
+    </w:lvl>
+    <w:lvl w:ilvl="5" w:tplc="48090005" w:tentative="1">
+      <w:start w:val="1"/>
+      <w:numFmt w:val="bullet"/>
+      <w:lvlText w:val=""/>
+      <w:lvlJc w:val="left"/>
+      <w:pPr>
+        <w:ind w:left="4320" w:hanging="360"/>
+      </w:pPr>
+      <w:rPr>
+        <w:rFonts w:ascii="Wingdings" w:hAnsi="Wingdings" w:hint="default"/>
+      </w:rPr>
+    </w:lvl>
+    <w:lvl w:ilvl="6" w:tplc="48090001" w:tentative="1">
+      <w:start w:val="1"/>
+      <w:numFmt w:val="bullet"/>
+      <w:lvlText w:val=""/>
+      <w:lvlJc w:val="left"/>
+      <w:pPr>
+        <w:ind w:left="5040" w:hanging="360"/>
+      </w:pPr>
+      <w:rPr>
+        <w:rFonts w:ascii="Symbol" w:hAnsi="Symbol" w:hint="default"/>
+      </w:rPr>
+    </w:lvl>
+    <w:lvl w:ilvl="7" w:tplc="48090003" w:tentative="1">
+      <w:start w:val="1"/>
+      <w:numFmt w:val="bullet"/>
+      <w:lvlText w:val="o"/>
+      <w:lvlJc w:val="left"/>
+      <w:pPr>
+        <w:ind w:left="5760" w:hanging="360"/>
+      </w:pPr>
+      <w:rPr>
+        <w:rFonts w:ascii="Courier New" w:hAnsi="Courier New" w:cs="Courier New" w:hint="default"/>
+      </w:rPr>
+    </w:lvl>
+    <w:lvl w:ilvl="8" w:tplc="48090005" w:tentative="1">
+      <w:start w:val="1"/>
+      <w:numFmt w:val="bullet"/>
+      <w:lvlText w:val=""/>
+      <w:lvlJc w:val="left"/>
+      <w:pPr>
+        <w:ind w:left="6480" w:hanging="360"/>
+      </w:pPr>
+      <w:rPr>
+        <w:rFonts w:ascii="Wingdings" w:hAnsi="Wingdings" w:hint="default"/>
+      </w:rPr>
+    </w:lvl>
+  </w:abstractNum>
   <w:num w:numId="1">
     <w:abstractNumId w:val="0"/>
   </w:num>
@@ -205,6 +351,9 @@
   </w:num>
   <w:num w:numId="10">
     <w:abstractNumId w:val="0"/>
+  </w:num>
+  <w:num w:numId="11">
+    <w:abstractNumId w:val="1"/>
   </w:num>
 </w:numbering>
 </file>
@@ -1269,6 +1418,17 @@
       <w:outlineLvl w:val="9"/>
     </w:pPr>
   </w:style>
+  <w:style w:type="paragraph" w:styleId="ListParagraph">
+    <w:name w:val="List Paragraph"/>
+    <w:basedOn w:val="Normal"/>
+    <w:uiPriority w:val="34"/>
+    <w:qFormat/>
+    <w:rsid w:val="00855D88"/>
+    <w:pPr>
+      <w:ind w:left="720"/>
+      <w:contextualSpacing/>
+    </w:pPr>
+  </w:style>
 </w:styles>
 </file>
 

</xml_diff>

<commit_message>
On report chapter II
</commit_message>
<xml_diff>
--- a/report/Pattern Recognition CW1.docx
+++ b/report/Pattern Recognition CW1.docx
@@ -115,8 +115,1116 @@
       </w:r>
     </w:p>
     <w:p>
+      <w:r>
+        <w:t xml:space="preserve">To start off, the given </w:t>
+      </w:r>
+      <w:proofErr w:type="spellStart"/>
+      <w:r>
+        <w:t>face.mat</w:t>
+      </w:r>
+      <w:proofErr w:type="spellEnd"/>
+      <w:r>
+        <w:t xml:space="preserve"> contains a matrix X (2576x520) and a vector l (1x520). The columns of X represent each of the 520 face samples, with each sample being a 56 pixels by 46 pixels image. The elements of l then show that there are 52 individuals (or classes), each with 10 sample images taken with varying </w:t>
+      </w:r>
+      <w:r>
+        <w:t xml:space="preserve">backgrounds, clothing and angles. </w:t>
+      </w:r>
+    </w:p>
+    <w:tbl>
+      <w:tblPr>
+        <w:tblStyle w:val="TableGrid"/>
+        <w:tblW w:w="0" w:type="auto"/>
+        <w:jc w:val="center"/>
+        <w:tblLook w:val="04A0" w:firstRow="1" w:lastRow="0" w:firstColumn="1" w:lastColumn="0" w:noHBand="0" w:noVBand="1"/>
+      </w:tblPr>
+      <w:tblGrid>
+        <w:gridCol w:w="907"/>
+        <w:gridCol w:w="907"/>
+        <w:gridCol w:w="907"/>
+        <w:gridCol w:w="907"/>
+        <w:gridCol w:w="947"/>
+      </w:tblGrid>
+      <w:tr>
+        <w:trPr>
+          <w:trHeight w:val="167"/>
+          <w:jc w:val="center"/>
+        </w:trPr>
+        <w:tc>
+          <w:tcPr>
+            <w:tcW w:w="902" w:type="dxa"/>
+          </w:tcPr>
+          <w:p>
+            <w:pPr>
+              <w:jc w:val="center"/>
+              <w:rPr>
+                <w:b/>
+                <w:i/>
+                <w:sz w:val="14"/>
+                <w:u w:val="single"/>
+              </w:rPr>
+            </w:pPr>
+            <w:r>
+              <w:rPr>
+                <w:b/>
+                <w:i/>
+                <w:sz w:val="14"/>
+                <w:u w:val="single"/>
+              </w:rPr>
+              <w:t>Class_1_(1)</w:t>
+            </w:r>
+          </w:p>
+        </w:tc>
+        <w:tc>
+          <w:tcPr>
+            <w:tcW w:w="902" w:type="dxa"/>
+          </w:tcPr>
+          <w:p>
+            <w:pPr>
+              <w:jc w:val="center"/>
+              <w:rPr>
+                <w:b/>
+                <w:i/>
+                <w:sz w:val="14"/>
+                <w:u w:val="single"/>
+              </w:rPr>
+            </w:pPr>
+            <w:r>
+              <w:rPr>
+                <w:b/>
+                <w:i/>
+                <w:sz w:val="14"/>
+                <w:u w:val="single"/>
+              </w:rPr>
+              <w:t>Class_1_(</w:t>
+            </w:r>
+            <w:r>
+              <w:rPr>
+                <w:b/>
+                <w:i/>
+                <w:sz w:val="14"/>
+                <w:u w:val="single"/>
+              </w:rPr>
+              <w:t>2</w:t>
+            </w:r>
+            <w:r>
+              <w:rPr>
+                <w:b/>
+                <w:i/>
+                <w:sz w:val="14"/>
+                <w:u w:val="single"/>
+              </w:rPr>
+              <w:t>)</w:t>
+            </w:r>
+          </w:p>
+        </w:tc>
+        <w:tc>
+          <w:tcPr>
+            <w:tcW w:w="902" w:type="dxa"/>
+          </w:tcPr>
+          <w:p>
+            <w:pPr>
+              <w:jc w:val="center"/>
+              <w:rPr>
+                <w:b/>
+                <w:i/>
+                <w:sz w:val="14"/>
+                <w:u w:val="single"/>
+              </w:rPr>
+            </w:pPr>
+            <w:r>
+              <w:rPr>
+                <w:b/>
+                <w:i/>
+                <w:sz w:val="14"/>
+                <w:u w:val="single"/>
+              </w:rPr>
+              <w:t>Class_1_(</w:t>
+            </w:r>
+            <w:r>
+              <w:rPr>
+                <w:b/>
+                <w:i/>
+                <w:sz w:val="14"/>
+                <w:u w:val="single"/>
+              </w:rPr>
+              <w:t>3</w:t>
+            </w:r>
+            <w:r>
+              <w:rPr>
+                <w:b/>
+                <w:i/>
+                <w:sz w:val="14"/>
+                <w:u w:val="single"/>
+              </w:rPr>
+              <w:t>)</w:t>
+            </w:r>
+          </w:p>
+        </w:tc>
+        <w:tc>
+          <w:tcPr>
+            <w:tcW w:w="902" w:type="dxa"/>
+          </w:tcPr>
+          <w:p>
+            <w:pPr>
+              <w:jc w:val="center"/>
+              <w:rPr>
+                <w:b/>
+                <w:i/>
+                <w:sz w:val="14"/>
+                <w:u w:val="single"/>
+              </w:rPr>
+            </w:pPr>
+            <w:r>
+              <w:rPr>
+                <w:b/>
+                <w:i/>
+                <w:sz w:val="14"/>
+                <w:u w:val="single"/>
+              </w:rPr>
+              <w:t>Class_1_(</w:t>
+            </w:r>
+            <w:r>
+              <w:rPr>
+                <w:b/>
+                <w:i/>
+                <w:sz w:val="14"/>
+                <w:u w:val="single"/>
+              </w:rPr>
+              <w:t>4</w:t>
+            </w:r>
+            <w:r>
+              <w:rPr>
+                <w:b/>
+                <w:i/>
+                <w:sz w:val="14"/>
+                <w:u w:val="single"/>
+              </w:rPr>
+              <w:t>)</w:t>
+            </w:r>
+          </w:p>
+        </w:tc>
+        <w:tc>
+          <w:tcPr>
+            <w:tcW w:w="902" w:type="dxa"/>
+          </w:tcPr>
+          <w:p>
+            <w:pPr>
+              <w:jc w:val="center"/>
+              <w:rPr>
+                <w:b/>
+                <w:i/>
+                <w:sz w:val="14"/>
+                <w:u w:val="single"/>
+              </w:rPr>
+            </w:pPr>
+            <w:r>
+              <w:rPr>
+                <w:b/>
+                <w:i/>
+                <w:sz w:val="14"/>
+                <w:u w:val="single"/>
+              </w:rPr>
+              <w:t>Class_1_(</w:t>
+            </w:r>
+            <w:r>
+              <w:rPr>
+                <w:b/>
+                <w:i/>
+                <w:sz w:val="14"/>
+                <w:u w:val="single"/>
+              </w:rPr>
+              <w:t>5</w:t>
+            </w:r>
+            <w:r>
+              <w:rPr>
+                <w:b/>
+                <w:i/>
+                <w:sz w:val="14"/>
+                <w:u w:val="single"/>
+              </w:rPr>
+              <w:t>)</w:t>
+            </w:r>
+          </w:p>
+        </w:tc>
+      </w:tr>
+      <w:tr>
+        <w:trPr>
+          <w:trHeight w:val="734"/>
+          <w:jc w:val="center"/>
+        </w:trPr>
+        <w:tc>
+          <w:tcPr>
+            <w:tcW w:w="902" w:type="dxa"/>
+          </w:tcPr>
+          <w:p>
+            <w:pPr>
+              <w:jc w:val="center"/>
+            </w:pPr>
+            <w:r>
+              <w:rPr>
+                <w:noProof/>
+              </w:rPr>
+              <w:drawing>
+                <wp:inline distT="0" distB="0" distL="0" distR="0">
+                  <wp:extent cx="438785" cy="534035"/>
+                  <wp:effectExtent l="0" t="0" r="0" b="0"/>
+                  <wp:docPr id="2" name="Picture 2" descr="C:\Users\Benjamin\AppData\Local\Microsoft\Windows\INetCache\Content.Word\class_1_1.jpg"/>
+                  <wp:cNvGraphicFramePr>
+                    <a:graphicFrameLocks xmlns:a="http://schemas.openxmlformats.org/drawingml/2006/main" noChangeAspect="1"/>
+                  </wp:cNvGraphicFramePr>
+                  <a:graphic xmlns:a="http://schemas.openxmlformats.org/drawingml/2006/main">
+                    <a:graphicData uri="http://schemas.openxmlformats.org/drawingml/2006/picture">
+                      <pic:pic xmlns:pic="http://schemas.openxmlformats.org/drawingml/2006/picture">
+                        <pic:nvPicPr>
+                          <pic:cNvPr id="0" name="Picture 7816" descr="C:\Users\Benjamin\AppData\Local\Microsoft\Windows\INetCache\Content.Word\class_1_1.jpg"/>
+                          <pic:cNvPicPr>
+                            <a:picLocks noChangeAspect="1" noChangeArrowheads="1"/>
+                          </pic:cNvPicPr>
+                        </pic:nvPicPr>
+                        <pic:blipFill>
+                          <a:blip r:embed="rId8">
+                            <a:extLst>
+                              <a:ext uri="{28A0092B-C50C-407E-A947-70E740481C1C}">
+                                <a14:useLocalDpi xmlns:a14="http://schemas.microsoft.com/office/drawing/2010/main" val="0"/>
+                              </a:ext>
+                            </a:extLst>
+                          </a:blip>
+                          <a:srcRect/>
+                          <a:stretch>
+                            <a:fillRect/>
+                          </a:stretch>
+                        </pic:blipFill>
+                        <pic:spPr bwMode="auto">
+                          <a:xfrm>
+                            <a:off x="0" y="0"/>
+                            <a:ext cx="438785" cy="534035"/>
+                          </a:xfrm>
+                          <a:prstGeom prst="rect">
+                            <a:avLst/>
+                          </a:prstGeom>
+                          <a:noFill/>
+                          <a:ln>
+                            <a:noFill/>
+                          </a:ln>
+                        </pic:spPr>
+                      </pic:pic>
+                    </a:graphicData>
+                  </a:graphic>
+                </wp:inline>
+              </w:drawing>
+            </w:r>
+          </w:p>
+        </w:tc>
+        <w:tc>
+          <w:tcPr>
+            <w:tcW w:w="902" w:type="dxa"/>
+          </w:tcPr>
+          <w:p>
+            <w:pPr>
+              <w:jc w:val="center"/>
+            </w:pPr>
+            <w:r>
+              <w:rPr>
+                <w:noProof/>
+              </w:rPr>
+              <w:drawing>
+                <wp:inline distT="0" distB="0" distL="0" distR="0">
+                  <wp:extent cx="438785" cy="534035"/>
+                  <wp:effectExtent l="0" t="0" r="0" b="0"/>
+                  <wp:docPr id="3" name="Picture 3" descr="C:\Users\Benjamin\AppData\Local\Microsoft\Windows\INetCache\Content.Word\class_1_2.jpg"/>
+                  <wp:cNvGraphicFramePr>
+                    <a:graphicFrameLocks xmlns:a="http://schemas.openxmlformats.org/drawingml/2006/main" noChangeAspect="1"/>
+                  </wp:cNvGraphicFramePr>
+                  <a:graphic xmlns:a="http://schemas.openxmlformats.org/drawingml/2006/main">
+                    <a:graphicData uri="http://schemas.openxmlformats.org/drawingml/2006/picture">
+                      <pic:pic xmlns:pic="http://schemas.openxmlformats.org/drawingml/2006/picture">
+                        <pic:nvPicPr>
+                          <pic:cNvPr id="0" name="Picture 7818" descr="C:\Users\Benjamin\AppData\Local\Microsoft\Windows\INetCache\Content.Word\class_1_2.jpg"/>
+                          <pic:cNvPicPr>
+                            <a:picLocks noChangeAspect="1" noChangeArrowheads="1"/>
+                          </pic:cNvPicPr>
+                        </pic:nvPicPr>
+                        <pic:blipFill>
+                          <a:blip r:embed="rId9">
+                            <a:extLst>
+                              <a:ext uri="{28A0092B-C50C-407E-A947-70E740481C1C}">
+                                <a14:useLocalDpi xmlns:a14="http://schemas.microsoft.com/office/drawing/2010/main" val="0"/>
+                              </a:ext>
+                            </a:extLst>
+                          </a:blip>
+                          <a:srcRect/>
+                          <a:stretch>
+                            <a:fillRect/>
+                          </a:stretch>
+                        </pic:blipFill>
+                        <pic:spPr bwMode="auto">
+                          <a:xfrm>
+                            <a:off x="0" y="0"/>
+                            <a:ext cx="438785" cy="534035"/>
+                          </a:xfrm>
+                          <a:prstGeom prst="rect">
+                            <a:avLst/>
+                          </a:prstGeom>
+                          <a:noFill/>
+                          <a:ln>
+                            <a:noFill/>
+                          </a:ln>
+                        </pic:spPr>
+                      </pic:pic>
+                    </a:graphicData>
+                  </a:graphic>
+                </wp:inline>
+              </w:drawing>
+            </w:r>
+          </w:p>
+        </w:tc>
+        <w:tc>
+          <w:tcPr>
+            <w:tcW w:w="902" w:type="dxa"/>
+          </w:tcPr>
+          <w:p>
+            <w:pPr>
+              <w:jc w:val="center"/>
+            </w:pPr>
+            <w:r>
+              <w:rPr>
+                <w:noProof/>
+              </w:rPr>
+              <w:drawing>
+                <wp:inline distT="0" distB="0" distL="0" distR="0">
+                  <wp:extent cx="438785" cy="534035"/>
+                  <wp:effectExtent l="0" t="0" r="0" b="0"/>
+                  <wp:docPr id="4" name="Picture 4" descr="C:\Users\Benjamin\AppData\Local\Microsoft\Windows\INetCache\Content.Word\class_1_3.jpg"/>
+                  <wp:cNvGraphicFramePr>
+                    <a:graphicFrameLocks xmlns:a="http://schemas.openxmlformats.org/drawingml/2006/main" noChangeAspect="1"/>
+                  </wp:cNvGraphicFramePr>
+                  <a:graphic xmlns:a="http://schemas.openxmlformats.org/drawingml/2006/main">
+                    <a:graphicData uri="http://schemas.openxmlformats.org/drawingml/2006/picture">
+                      <pic:pic xmlns:pic="http://schemas.openxmlformats.org/drawingml/2006/picture">
+                        <pic:nvPicPr>
+                          <pic:cNvPr id="0" name="Picture 7820" descr="C:\Users\Benjamin\AppData\Local\Microsoft\Windows\INetCache\Content.Word\class_1_3.jpg"/>
+                          <pic:cNvPicPr>
+                            <a:picLocks noChangeAspect="1" noChangeArrowheads="1"/>
+                          </pic:cNvPicPr>
+                        </pic:nvPicPr>
+                        <pic:blipFill>
+                          <a:blip r:embed="rId10">
+                            <a:extLst>
+                              <a:ext uri="{28A0092B-C50C-407E-A947-70E740481C1C}">
+                                <a14:useLocalDpi xmlns:a14="http://schemas.microsoft.com/office/drawing/2010/main" val="0"/>
+                              </a:ext>
+                            </a:extLst>
+                          </a:blip>
+                          <a:srcRect/>
+                          <a:stretch>
+                            <a:fillRect/>
+                          </a:stretch>
+                        </pic:blipFill>
+                        <pic:spPr bwMode="auto">
+                          <a:xfrm>
+                            <a:off x="0" y="0"/>
+                            <a:ext cx="438785" cy="534035"/>
+                          </a:xfrm>
+                          <a:prstGeom prst="rect">
+                            <a:avLst/>
+                          </a:prstGeom>
+                          <a:noFill/>
+                          <a:ln>
+                            <a:noFill/>
+                          </a:ln>
+                        </pic:spPr>
+                      </pic:pic>
+                    </a:graphicData>
+                  </a:graphic>
+                </wp:inline>
+              </w:drawing>
+            </w:r>
+          </w:p>
+        </w:tc>
+        <w:tc>
+          <w:tcPr>
+            <w:tcW w:w="902" w:type="dxa"/>
+          </w:tcPr>
+          <w:p>
+            <w:pPr>
+              <w:jc w:val="center"/>
+            </w:pPr>
+            <w:r>
+              <w:rPr>
+                <w:noProof/>
+              </w:rPr>
+              <w:drawing>
+                <wp:inline distT="0" distB="0" distL="0" distR="0">
+                  <wp:extent cx="438785" cy="534035"/>
+                  <wp:effectExtent l="0" t="0" r="0" b="0"/>
+                  <wp:docPr id="5" name="Picture 5" descr="C:\Users\Benjamin\AppData\Local\Microsoft\Windows\INetCache\Content.Word\class_1_4.jpg"/>
+                  <wp:cNvGraphicFramePr>
+                    <a:graphicFrameLocks xmlns:a="http://schemas.openxmlformats.org/drawingml/2006/main" noChangeAspect="1"/>
+                  </wp:cNvGraphicFramePr>
+                  <a:graphic xmlns:a="http://schemas.openxmlformats.org/drawingml/2006/main">
+                    <a:graphicData uri="http://schemas.openxmlformats.org/drawingml/2006/picture">
+                      <pic:pic xmlns:pic="http://schemas.openxmlformats.org/drawingml/2006/picture">
+                        <pic:nvPicPr>
+                          <pic:cNvPr id="0" name="Picture 7822" descr="C:\Users\Benjamin\AppData\Local\Microsoft\Windows\INetCache\Content.Word\class_1_4.jpg"/>
+                          <pic:cNvPicPr>
+                            <a:picLocks noChangeAspect="1" noChangeArrowheads="1"/>
+                          </pic:cNvPicPr>
+                        </pic:nvPicPr>
+                        <pic:blipFill>
+                          <a:blip r:embed="rId11">
+                            <a:extLst>
+                              <a:ext uri="{28A0092B-C50C-407E-A947-70E740481C1C}">
+                                <a14:useLocalDpi xmlns:a14="http://schemas.microsoft.com/office/drawing/2010/main" val="0"/>
+                              </a:ext>
+                            </a:extLst>
+                          </a:blip>
+                          <a:srcRect/>
+                          <a:stretch>
+                            <a:fillRect/>
+                          </a:stretch>
+                        </pic:blipFill>
+                        <pic:spPr bwMode="auto">
+                          <a:xfrm>
+                            <a:off x="0" y="0"/>
+                            <a:ext cx="438785" cy="534035"/>
+                          </a:xfrm>
+                          <a:prstGeom prst="rect">
+                            <a:avLst/>
+                          </a:prstGeom>
+                          <a:noFill/>
+                          <a:ln>
+                            <a:noFill/>
+                          </a:ln>
+                        </pic:spPr>
+                      </pic:pic>
+                    </a:graphicData>
+                  </a:graphic>
+                </wp:inline>
+              </w:drawing>
+            </w:r>
+          </w:p>
+        </w:tc>
+        <w:tc>
+          <w:tcPr>
+            <w:tcW w:w="902" w:type="dxa"/>
+          </w:tcPr>
+          <w:p>
+            <w:pPr>
+              <w:jc w:val="center"/>
+            </w:pPr>
+            <w:r>
+              <w:rPr>
+                <w:noProof/>
+              </w:rPr>
+              <w:drawing>
+                <wp:inline distT="0" distB="0" distL="0" distR="0">
+                  <wp:extent cx="438785" cy="534035"/>
+                  <wp:effectExtent l="0" t="0" r="0" b="0"/>
+                  <wp:docPr id="6" name="Picture 6" descr="C:\Users\Benjamin\AppData\Local\Microsoft\Windows\INetCache\Content.Word\class_1_5.jpg"/>
+                  <wp:cNvGraphicFramePr>
+                    <a:graphicFrameLocks xmlns:a="http://schemas.openxmlformats.org/drawingml/2006/main" noChangeAspect="1"/>
+                  </wp:cNvGraphicFramePr>
+                  <a:graphic xmlns:a="http://schemas.openxmlformats.org/drawingml/2006/main">
+                    <a:graphicData uri="http://schemas.openxmlformats.org/drawingml/2006/picture">
+                      <pic:pic xmlns:pic="http://schemas.openxmlformats.org/drawingml/2006/picture">
+                        <pic:nvPicPr>
+                          <pic:cNvPr id="0" name="Picture 7824" descr="C:\Users\Benjamin\AppData\Local\Microsoft\Windows\INetCache\Content.Word\class_1_5.jpg"/>
+                          <pic:cNvPicPr>
+                            <a:picLocks noChangeAspect="1" noChangeArrowheads="1"/>
+                          </pic:cNvPicPr>
+                        </pic:nvPicPr>
+                        <pic:blipFill>
+                          <a:blip r:embed="rId12">
+                            <a:extLst>
+                              <a:ext uri="{28A0092B-C50C-407E-A947-70E740481C1C}">
+                                <a14:useLocalDpi xmlns:a14="http://schemas.microsoft.com/office/drawing/2010/main" val="0"/>
+                              </a:ext>
+                            </a:extLst>
+                          </a:blip>
+                          <a:srcRect/>
+                          <a:stretch>
+                            <a:fillRect/>
+                          </a:stretch>
+                        </pic:blipFill>
+                        <pic:spPr bwMode="auto">
+                          <a:xfrm>
+                            <a:off x="0" y="0"/>
+                            <a:ext cx="438785" cy="534035"/>
+                          </a:xfrm>
+                          <a:prstGeom prst="rect">
+                            <a:avLst/>
+                          </a:prstGeom>
+                          <a:noFill/>
+                          <a:ln>
+                            <a:noFill/>
+                          </a:ln>
+                        </pic:spPr>
+                      </pic:pic>
+                    </a:graphicData>
+                  </a:graphic>
+                </wp:inline>
+              </w:drawing>
+            </w:r>
+          </w:p>
+        </w:tc>
+      </w:tr>
+      <w:tr>
+        <w:trPr>
+          <w:trHeight w:val="114"/>
+          <w:jc w:val="center"/>
+        </w:trPr>
+        <w:tc>
+          <w:tcPr>
+            <w:tcW w:w="902" w:type="dxa"/>
+          </w:tcPr>
+          <w:p>
+            <w:pPr>
+              <w:jc w:val="center"/>
+              <w:rPr>
+                <w:b/>
+                <w:i/>
+                <w:sz w:val="14"/>
+                <w:u w:val="single"/>
+              </w:rPr>
+            </w:pPr>
+            <w:r>
+              <w:rPr>
+                <w:b/>
+                <w:i/>
+                <w:sz w:val="14"/>
+                <w:u w:val="single"/>
+              </w:rPr>
+              <w:t>Class_1_(</w:t>
+            </w:r>
+            <w:r>
+              <w:rPr>
+                <w:b/>
+                <w:i/>
+                <w:sz w:val="14"/>
+                <w:u w:val="single"/>
+              </w:rPr>
+              <w:t>6</w:t>
+            </w:r>
+            <w:r>
+              <w:rPr>
+                <w:b/>
+                <w:i/>
+                <w:sz w:val="14"/>
+                <w:u w:val="single"/>
+              </w:rPr>
+              <w:t>)</w:t>
+            </w:r>
+          </w:p>
+        </w:tc>
+        <w:tc>
+          <w:tcPr>
+            <w:tcW w:w="902" w:type="dxa"/>
+          </w:tcPr>
+          <w:p>
+            <w:pPr>
+              <w:jc w:val="center"/>
+              <w:rPr>
+                <w:b/>
+                <w:i/>
+                <w:sz w:val="14"/>
+                <w:u w:val="single"/>
+              </w:rPr>
+            </w:pPr>
+            <w:r>
+              <w:rPr>
+                <w:b/>
+                <w:i/>
+                <w:sz w:val="14"/>
+                <w:u w:val="single"/>
+              </w:rPr>
+              <w:t>Class_1_(</w:t>
+            </w:r>
+            <w:r>
+              <w:rPr>
+                <w:b/>
+                <w:i/>
+                <w:sz w:val="14"/>
+                <w:u w:val="single"/>
+              </w:rPr>
+              <w:t>7</w:t>
+            </w:r>
+            <w:r>
+              <w:rPr>
+                <w:b/>
+                <w:i/>
+                <w:sz w:val="14"/>
+                <w:u w:val="single"/>
+              </w:rPr>
+              <w:t>)</w:t>
+            </w:r>
+          </w:p>
+        </w:tc>
+        <w:tc>
+          <w:tcPr>
+            <w:tcW w:w="902" w:type="dxa"/>
+          </w:tcPr>
+          <w:p>
+            <w:pPr>
+              <w:jc w:val="center"/>
+              <w:rPr>
+                <w:b/>
+                <w:i/>
+                <w:sz w:val="14"/>
+                <w:u w:val="single"/>
+              </w:rPr>
+            </w:pPr>
+            <w:r>
+              <w:rPr>
+                <w:b/>
+                <w:i/>
+                <w:sz w:val="14"/>
+                <w:u w:val="single"/>
+              </w:rPr>
+              <w:t>Class_1_(</w:t>
+            </w:r>
+            <w:r>
+              <w:rPr>
+                <w:b/>
+                <w:i/>
+                <w:sz w:val="14"/>
+                <w:u w:val="single"/>
+              </w:rPr>
+              <w:t>8</w:t>
+            </w:r>
+            <w:r>
+              <w:rPr>
+                <w:b/>
+                <w:i/>
+                <w:sz w:val="14"/>
+                <w:u w:val="single"/>
+              </w:rPr>
+              <w:t>)</w:t>
+            </w:r>
+          </w:p>
+        </w:tc>
+        <w:tc>
+          <w:tcPr>
+            <w:tcW w:w="902" w:type="dxa"/>
+          </w:tcPr>
+          <w:p>
+            <w:pPr>
+              <w:jc w:val="center"/>
+              <w:rPr>
+                <w:b/>
+                <w:i/>
+                <w:sz w:val="14"/>
+                <w:u w:val="single"/>
+              </w:rPr>
+            </w:pPr>
+            <w:r>
+              <w:rPr>
+                <w:b/>
+                <w:i/>
+                <w:sz w:val="14"/>
+                <w:u w:val="single"/>
+              </w:rPr>
+              <w:t>Class_1_(</w:t>
+            </w:r>
+            <w:r>
+              <w:rPr>
+                <w:b/>
+                <w:i/>
+                <w:sz w:val="14"/>
+                <w:u w:val="single"/>
+              </w:rPr>
+              <w:t>9</w:t>
+            </w:r>
+            <w:r>
+              <w:rPr>
+                <w:b/>
+                <w:i/>
+                <w:sz w:val="14"/>
+                <w:u w:val="single"/>
+              </w:rPr>
+              <w:t>)</w:t>
+            </w:r>
+          </w:p>
+        </w:tc>
+        <w:tc>
+          <w:tcPr>
+            <w:tcW w:w="902" w:type="dxa"/>
+          </w:tcPr>
+          <w:p>
+            <w:pPr>
+              <w:jc w:val="center"/>
+              <w:rPr>
+                <w:b/>
+                <w:i/>
+                <w:sz w:val="14"/>
+                <w:u w:val="single"/>
+              </w:rPr>
+            </w:pPr>
+            <w:r>
+              <w:rPr>
+                <w:b/>
+                <w:i/>
+                <w:sz w:val="14"/>
+                <w:u w:val="single"/>
+              </w:rPr>
+              <w:t>Class_1_(1</w:t>
+            </w:r>
+            <w:r>
+              <w:rPr>
+                <w:b/>
+                <w:i/>
+                <w:sz w:val="14"/>
+                <w:u w:val="single"/>
+              </w:rPr>
+              <w:t>0</w:t>
+            </w:r>
+            <w:r>
+              <w:rPr>
+                <w:b/>
+                <w:i/>
+                <w:sz w:val="14"/>
+                <w:u w:val="single"/>
+              </w:rPr>
+              <w:t>)</w:t>
+            </w:r>
+          </w:p>
+        </w:tc>
+      </w:tr>
+      <w:tr>
+        <w:trPr>
+          <w:trHeight w:val="734"/>
+          <w:jc w:val="center"/>
+        </w:trPr>
+        <w:tc>
+          <w:tcPr>
+            <w:tcW w:w="902" w:type="dxa"/>
+          </w:tcPr>
+          <w:p>
+            <w:pPr>
+              <w:jc w:val="center"/>
+            </w:pPr>
+            <w:r>
+              <w:rPr>
+                <w:noProof/>
+              </w:rPr>
+              <w:drawing>
+                <wp:inline distT="0" distB="0" distL="0" distR="0">
+                  <wp:extent cx="438785" cy="534035"/>
+                  <wp:effectExtent l="0" t="0" r="0" b="0"/>
+                  <wp:docPr id="7" name="Picture 7" descr="C:\Users\Benjamin\AppData\Local\Microsoft\Windows\INetCache\Content.Word\class_1_6.jpg"/>
+                  <wp:cNvGraphicFramePr>
+                    <a:graphicFrameLocks xmlns:a="http://schemas.openxmlformats.org/drawingml/2006/main" noChangeAspect="1"/>
+                  </wp:cNvGraphicFramePr>
+                  <a:graphic xmlns:a="http://schemas.openxmlformats.org/drawingml/2006/main">
+                    <a:graphicData uri="http://schemas.openxmlformats.org/drawingml/2006/picture">
+                      <pic:pic xmlns:pic="http://schemas.openxmlformats.org/drawingml/2006/picture">
+                        <pic:nvPicPr>
+                          <pic:cNvPr id="0" name="Picture 7834" descr="C:\Users\Benjamin\AppData\Local\Microsoft\Windows\INetCache\Content.Word\class_1_6.jpg"/>
+                          <pic:cNvPicPr>
+                            <a:picLocks noChangeAspect="1" noChangeArrowheads="1"/>
+                          </pic:cNvPicPr>
+                        </pic:nvPicPr>
+                        <pic:blipFill>
+                          <a:blip r:embed="rId13">
+                            <a:extLst>
+                              <a:ext uri="{28A0092B-C50C-407E-A947-70E740481C1C}">
+                                <a14:useLocalDpi xmlns:a14="http://schemas.microsoft.com/office/drawing/2010/main" val="0"/>
+                              </a:ext>
+                            </a:extLst>
+                          </a:blip>
+                          <a:srcRect/>
+                          <a:stretch>
+                            <a:fillRect/>
+                          </a:stretch>
+                        </pic:blipFill>
+                        <pic:spPr bwMode="auto">
+                          <a:xfrm>
+                            <a:off x="0" y="0"/>
+                            <a:ext cx="438785" cy="534035"/>
+                          </a:xfrm>
+                          <a:prstGeom prst="rect">
+                            <a:avLst/>
+                          </a:prstGeom>
+                          <a:noFill/>
+                          <a:ln>
+                            <a:noFill/>
+                          </a:ln>
+                        </pic:spPr>
+                      </pic:pic>
+                    </a:graphicData>
+                  </a:graphic>
+                </wp:inline>
+              </w:drawing>
+            </w:r>
+          </w:p>
+        </w:tc>
+        <w:tc>
+          <w:tcPr>
+            <w:tcW w:w="902" w:type="dxa"/>
+          </w:tcPr>
+          <w:p>
+            <w:pPr>
+              <w:jc w:val="center"/>
+            </w:pPr>
+            <w:r>
+              <w:rPr>
+                <w:noProof/>
+              </w:rPr>
+              <w:drawing>
+                <wp:inline distT="0" distB="0" distL="0" distR="0">
+                  <wp:extent cx="438785" cy="534035"/>
+                  <wp:effectExtent l="0" t="0" r="0" b="0"/>
+                  <wp:docPr id="8" name="Picture 8" descr="C:\Users\Benjamin\AppData\Local\Microsoft\Windows\INetCache\Content.Word\class_1_7.jpg"/>
+                  <wp:cNvGraphicFramePr>
+                    <a:graphicFrameLocks xmlns:a="http://schemas.openxmlformats.org/drawingml/2006/main" noChangeAspect="1"/>
+                  </wp:cNvGraphicFramePr>
+                  <a:graphic xmlns:a="http://schemas.openxmlformats.org/drawingml/2006/main">
+                    <a:graphicData uri="http://schemas.openxmlformats.org/drawingml/2006/picture">
+                      <pic:pic xmlns:pic="http://schemas.openxmlformats.org/drawingml/2006/picture">
+                        <pic:nvPicPr>
+                          <pic:cNvPr id="0" name="Picture 7852" descr="C:\Users\Benjamin\AppData\Local\Microsoft\Windows\INetCache\Content.Word\class_1_7.jpg"/>
+                          <pic:cNvPicPr>
+                            <a:picLocks noChangeAspect="1" noChangeArrowheads="1"/>
+                          </pic:cNvPicPr>
+                        </pic:nvPicPr>
+                        <pic:blipFill>
+                          <a:blip r:embed="rId14">
+                            <a:extLst>
+                              <a:ext uri="{28A0092B-C50C-407E-A947-70E740481C1C}">
+                                <a14:useLocalDpi xmlns:a14="http://schemas.microsoft.com/office/drawing/2010/main" val="0"/>
+                              </a:ext>
+                            </a:extLst>
+                          </a:blip>
+                          <a:srcRect/>
+                          <a:stretch>
+                            <a:fillRect/>
+                          </a:stretch>
+                        </pic:blipFill>
+                        <pic:spPr bwMode="auto">
+                          <a:xfrm>
+                            <a:off x="0" y="0"/>
+                            <a:ext cx="438785" cy="534035"/>
+                          </a:xfrm>
+                          <a:prstGeom prst="rect">
+                            <a:avLst/>
+                          </a:prstGeom>
+                          <a:noFill/>
+                          <a:ln>
+                            <a:noFill/>
+                          </a:ln>
+                        </pic:spPr>
+                      </pic:pic>
+                    </a:graphicData>
+                  </a:graphic>
+                </wp:inline>
+              </w:drawing>
+            </w:r>
+          </w:p>
+        </w:tc>
+        <w:tc>
+          <w:tcPr>
+            <w:tcW w:w="902" w:type="dxa"/>
+          </w:tcPr>
+          <w:p>
+            <w:pPr>
+              <w:jc w:val="center"/>
+            </w:pPr>
+            <w:r>
+              <w:rPr>
+                <w:noProof/>
+              </w:rPr>
+              <w:drawing>
+                <wp:inline distT="0" distB="0" distL="0" distR="0">
+                  <wp:extent cx="438785" cy="534035"/>
+                  <wp:effectExtent l="0" t="0" r="0" b="0"/>
+                  <wp:docPr id="9" name="Picture 9" descr="C:\Users\Benjamin\AppData\Local\Microsoft\Windows\INetCache\Content.Word\class_1_8.jpg"/>
+                  <wp:cNvGraphicFramePr>
+                    <a:graphicFrameLocks xmlns:a="http://schemas.openxmlformats.org/drawingml/2006/main" noChangeAspect="1"/>
+                  </wp:cNvGraphicFramePr>
+                  <a:graphic xmlns:a="http://schemas.openxmlformats.org/drawingml/2006/main">
+                    <a:graphicData uri="http://schemas.openxmlformats.org/drawingml/2006/picture">
+                      <pic:pic xmlns:pic="http://schemas.openxmlformats.org/drawingml/2006/picture">
+                        <pic:nvPicPr>
+                          <pic:cNvPr id="0" name="Picture 7854" descr="C:\Users\Benjamin\AppData\Local\Microsoft\Windows\INetCache\Content.Word\class_1_8.jpg"/>
+                          <pic:cNvPicPr>
+                            <a:picLocks noChangeAspect="1" noChangeArrowheads="1"/>
+                          </pic:cNvPicPr>
+                        </pic:nvPicPr>
+                        <pic:blipFill>
+                          <a:blip r:embed="rId15">
+                            <a:extLst>
+                              <a:ext uri="{28A0092B-C50C-407E-A947-70E740481C1C}">
+                                <a14:useLocalDpi xmlns:a14="http://schemas.microsoft.com/office/drawing/2010/main" val="0"/>
+                              </a:ext>
+                            </a:extLst>
+                          </a:blip>
+                          <a:srcRect/>
+                          <a:stretch>
+                            <a:fillRect/>
+                          </a:stretch>
+                        </pic:blipFill>
+                        <pic:spPr bwMode="auto">
+                          <a:xfrm>
+                            <a:off x="0" y="0"/>
+                            <a:ext cx="438785" cy="534035"/>
+                          </a:xfrm>
+                          <a:prstGeom prst="rect">
+                            <a:avLst/>
+                          </a:prstGeom>
+                          <a:noFill/>
+                          <a:ln>
+                            <a:noFill/>
+                          </a:ln>
+                        </pic:spPr>
+                      </pic:pic>
+                    </a:graphicData>
+                  </a:graphic>
+                </wp:inline>
+              </w:drawing>
+            </w:r>
+          </w:p>
+        </w:tc>
+        <w:tc>
+          <w:tcPr>
+            <w:tcW w:w="902" w:type="dxa"/>
+          </w:tcPr>
+          <w:p>
+            <w:pPr>
+              <w:jc w:val="center"/>
+            </w:pPr>
+            <w:r>
+              <w:rPr>
+                <w:noProof/>
+              </w:rPr>
+              <w:drawing>
+                <wp:inline distT="0" distB="0" distL="0" distR="0">
+                  <wp:extent cx="438785" cy="534035"/>
+                  <wp:effectExtent l="0" t="0" r="0" b="0"/>
+                  <wp:docPr id="10" name="Picture 10" descr="C:\Users\Benjamin\AppData\Local\Microsoft\Windows\INetCache\Content.Word\class_1_9.jpg"/>
+                  <wp:cNvGraphicFramePr>
+                    <a:graphicFrameLocks xmlns:a="http://schemas.openxmlformats.org/drawingml/2006/main" noChangeAspect="1"/>
+                  </wp:cNvGraphicFramePr>
+                  <a:graphic xmlns:a="http://schemas.openxmlformats.org/drawingml/2006/main">
+                    <a:graphicData uri="http://schemas.openxmlformats.org/drawingml/2006/picture">
+                      <pic:pic xmlns:pic="http://schemas.openxmlformats.org/drawingml/2006/picture">
+                        <pic:nvPicPr>
+                          <pic:cNvPr id="0" name="Picture 7856" descr="C:\Users\Benjamin\AppData\Local\Microsoft\Windows\INetCache\Content.Word\class_1_9.jpg"/>
+                          <pic:cNvPicPr>
+                            <a:picLocks noChangeAspect="1" noChangeArrowheads="1"/>
+                          </pic:cNvPicPr>
+                        </pic:nvPicPr>
+                        <pic:blipFill>
+                          <a:blip r:embed="rId16">
+                            <a:extLst>
+                              <a:ext uri="{28A0092B-C50C-407E-A947-70E740481C1C}">
+                                <a14:useLocalDpi xmlns:a14="http://schemas.microsoft.com/office/drawing/2010/main" val="0"/>
+                              </a:ext>
+                            </a:extLst>
+                          </a:blip>
+                          <a:srcRect/>
+                          <a:stretch>
+                            <a:fillRect/>
+                          </a:stretch>
+                        </pic:blipFill>
+                        <pic:spPr bwMode="auto">
+                          <a:xfrm>
+                            <a:off x="0" y="0"/>
+                            <a:ext cx="438785" cy="534035"/>
+                          </a:xfrm>
+                          <a:prstGeom prst="rect">
+                            <a:avLst/>
+                          </a:prstGeom>
+                          <a:noFill/>
+                          <a:ln>
+                            <a:noFill/>
+                          </a:ln>
+                        </pic:spPr>
+                      </pic:pic>
+                    </a:graphicData>
+                  </a:graphic>
+                </wp:inline>
+              </w:drawing>
+            </w:r>
+          </w:p>
+        </w:tc>
+        <w:tc>
+          <w:tcPr>
+            <w:tcW w:w="902" w:type="dxa"/>
+          </w:tcPr>
+          <w:p>
+            <w:pPr>
+              <w:jc w:val="center"/>
+            </w:pPr>
+            <w:r>
+              <w:rPr>
+                <w:noProof/>
+              </w:rPr>
+              <w:drawing>
+                <wp:inline distT="0" distB="0" distL="0" distR="0">
+                  <wp:extent cx="438785" cy="534035"/>
+                  <wp:effectExtent l="0" t="0" r="0" b="0"/>
+                  <wp:docPr id="11" name="Picture 11" descr="C:\Users\Benjamin\AppData\Local\Microsoft\Windows\INetCache\Content.Word\class_1_10.jpg"/>
+                  <wp:cNvGraphicFramePr>
+                    <a:graphicFrameLocks xmlns:a="http://schemas.openxmlformats.org/drawingml/2006/main" noChangeAspect="1"/>
+                  </wp:cNvGraphicFramePr>
+                  <a:graphic xmlns:a="http://schemas.openxmlformats.org/drawingml/2006/main">
+                    <a:graphicData uri="http://schemas.openxmlformats.org/drawingml/2006/picture">
+                      <pic:pic xmlns:pic="http://schemas.openxmlformats.org/drawingml/2006/picture">
+                        <pic:nvPicPr>
+                          <pic:cNvPr id="0" name="Picture 7858" descr="C:\Users\Benjamin\AppData\Local\Microsoft\Windows\INetCache\Content.Word\class_1_10.jpg"/>
+                          <pic:cNvPicPr>
+                            <a:picLocks noChangeAspect="1" noChangeArrowheads="1"/>
+                          </pic:cNvPicPr>
+                        </pic:nvPicPr>
+                        <pic:blipFill>
+                          <a:blip r:embed="rId17">
+                            <a:extLst>
+                              <a:ext uri="{28A0092B-C50C-407E-A947-70E740481C1C}">
+                                <a14:useLocalDpi xmlns:a14="http://schemas.microsoft.com/office/drawing/2010/main" val="0"/>
+                              </a:ext>
+                            </a:extLst>
+                          </a:blip>
+                          <a:srcRect/>
+                          <a:stretch>
+                            <a:fillRect/>
+                          </a:stretch>
+                        </pic:blipFill>
+                        <pic:spPr bwMode="auto">
+                          <a:xfrm>
+                            <a:off x="0" y="0"/>
+                            <a:ext cx="438785" cy="534035"/>
+                          </a:xfrm>
+                          <a:prstGeom prst="rect">
+                            <a:avLst/>
+                          </a:prstGeom>
+                          <a:noFill/>
+                          <a:ln>
+                            <a:noFill/>
+                          </a:ln>
+                        </pic:spPr>
+                      </pic:pic>
+                    </a:graphicData>
+                  </a:graphic>
+                </wp:inline>
+              </w:drawing>
+            </w:r>
+          </w:p>
+        </w:tc>
+      </w:tr>
+    </w:tbl>
+    <w:p>
       <w:bookmarkStart w:id="0" w:name="_GoBack"/>
       <w:bookmarkEnd w:id="0"/>
+    </w:p>
+    <w:p/>
+    <w:p>
+      <w:proofErr w:type="gramStart"/>
+      <w:r>
+        <w:t>a</w:t>
+      </w:r>
+      <w:proofErr w:type="gramEnd"/>
+      <w:r>
+        <w:t xml:space="preserve"> 2576x520 matrix X which contains  and 1x520 vector l. </w:t>
+      </w:r>
     </w:p>
     <w:p>
       <w:pPr>
@@ -151,6 +1259,7 @@
         </w:numPr>
       </w:pPr>
       <w:r>
+        <w:lastRenderedPageBreak/>
         <w:t xml:space="preserve">We can do a X-fold split of data and re-run tests </w:t>
       </w:r>
     </w:p>
@@ -188,7 +1297,6 @@
         <w:pStyle w:val="Heading1"/>
       </w:pPr>
       <w:r>
-        <w:lastRenderedPageBreak/>
         <w:t>References</w:t>
       </w:r>
     </w:p>
@@ -300,6 +1408,118 @@
 <file path=word/numbering.xml><?xml version="1.0" encoding="utf-8"?>
 <w:numbering xmlns:wpc="http://schemas.microsoft.com/office/word/2010/wordprocessingCanvas" xmlns:mc="http://schemas.openxmlformats.org/markup-compatibility/2006" xmlns:o="urn:schemas-microsoft-com:office:office" xmlns:r="http://schemas.openxmlformats.org/officeDocument/2006/relationships" xmlns:m="http://schemas.openxmlformats.org/officeDocument/2006/math" xmlns:v="urn:schemas-microsoft-com:vml" xmlns:wp14="http://schemas.microsoft.com/office/word/2010/wordprocessingDrawing" xmlns:wp="http://schemas.openxmlformats.org/drawingml/2006/wordprocessingDrawing" xmlns:w10="urn:schemas-microsoft-com:office:word" xmlns:w="http://schemas.openxmlformats.org/wordprocessingml/2006/main" xmlns:w14="http://schemas.microsoft.com/office/word/2010/wordml" xmlns:w15="http://schemas.microsoft.com/office/word/2012/wordml" xmlns:wpg="http://schemas.microsoft.com/office/word/2010/wordprocessingGroup" xmlns:wpi="http://schemas.microsoft.com/office/word/2010/wordprocessingInk" xmlns:wne="http://schemas.microsoft.com/office/word/2006/wordml" xmlns:wps="http://schemas.microsoft.com/office/word/2010/wordprocessingShape" mc:Ignorable="w14 w15 wp14">
   <w:abstractNum w:abstractNumId="0" w15:restartNumberingAfterBreak="0">
+    <w:nsid w:val="11854AB7"/>
+    <w:multiLevelType w:val="hybridMultilevel"/>
+    <w:tmpl w:val="453A2EA8"/>
+    <w:lvl w:ilvl="0" w:tplc="0BA62740">
+      <w:numFmt w:val="bullet"/>
+      <w:lvlText w:val="-"/>
+      <w:lvlJc w:val="left"/>
+      <w:pPr>
+        <w:ind w:left="720" w:hanging="360"/>
+      </w:pPr>
+      <w:rPr>
+        <w:rFonts w:ascii="Calibri" w:eastAsiaTheme="minorEastAsia" w:hAnsi="Calibri" w:cs="Calibri" w:hint="default"/>
+      </w:rPr>
+    </w:lvl>
+    <w:lvl w:ilvl="1" w:tplc="48090003" w:tentative="1">
+      <w:start w:val="1"/>
+      <w:numFmt w:val="bullet"/>
+      <w:lvlText w:val="o"/>
+      <w:lvlJc w:val="left"/>
+      <w:pPr>
+        <w:ind w:left="1440" w:hanging="360"/>
+      </w:pPr>
+      <w:rPr>
+        <w:rFonts w:ascii="Courier New" w:hAnsi="Courier New" w:cs="Courier New" w:hint="default"/>
+      </w:rPr>
+    </w:lvl>
+    <w:lvl w:ilvl="2" w:tplc="48090005" w:tentative="1">
+      <w:start w:val="1"/>
+      <w:numFmt w:val="bullet"/>
+      <w:lvlText w:val=""/>
+      <w:lvlJc w:val="left"/>
+      <w:pPr>
+        <w:ind w:left="2160" w:hanging="360"/>
+      </w:pPr>
+      <w:rPr>
+        <w:rFonts w:ascii="Wingdings" w:hAnsi="Wingdings" w:hint="default"/>
+      </w:rPr>
+    </w:lvl>
+    <w:lvl w:ilvl="3" w:tplc="48090001" w:tentative="1">
+      <w:start w:val="1"/>
+      <w:numFmt w:val="bullet"/>
+      <w:lvlText w:val=""/>
+      <w:lvlJc w:val="left"/>
+      <w:pPr>
+        <w:ind w:left="2880" w:hanging="360"/>
+      </w:pPr>
+      <w:rPr>
+        <w:rFonts w:ascii="Symbol" w:hAnsi="Symbol" w:hint="default"/>
+      </w:rPr>
+    </w:lvl>
+    <w:lvl w:ilvl="4" w:tplc="48090003" w:tentative="1">
+      <w:start w:val="1"/>
+      <w:numFmt w:val="bullet"/>
+      <w:lvlText w:val="o"/>
+      <w:lvlJc w:val="left"/>
+      <w:pPr>
+        <w:ind w:left="3600" w:hanging="360"/>
+      </w:pPr>
+      <w:rPr>
+        <w:rFonts w:ascii="Courier New" w:hAnsi="Courier New" w:cs="Courier New" w:hint="default"/>
+      </w:rPr>
+    </w:lvl>
+    <w:lvl w:ilvl="5" w:tplc="48090005" w:tentative="1">
+      <w:start w:val="1"/>
+      <w:numFmt w:val="bullet"/>
+      <w:lvlText w:val=""/>
+      <w:lvlJc w:val="left"/>
+      <w:pPr>
+        <w:ind w:left="4320" w:hanging="360"/>
+      </w:pPr>
+      <w:rPr>
+        <w:rFonts w:ascii="Wingdings" w:hAnsi="Wingdings" w:hint="default"/>
+      </w:rPr>
+    </w:lvl>
+    <w:lvl w:ilvl="6" w:tplc="48090001" w:tentative="1">
+      <w:start w:val="1"/>
+      <w:numFmt w:val="bullet"/>
+      <w:lvlText w:val=""/>
+      <w:lvlJc w:val="left"/>
+      <w:pPr>
+        <w:ind w:left="5040" w:hanging="360"/>
+      </w:pPr>
+      <w:rPr>
+        <w:rFonts w:ascii="Symbol" w:hAnsi="Symbol" w:hint="default"/>
+      </w:rPr>
+    </w:lvl>
+    <w:lvl w:ilvl="7" w:tplc="48090003" w:tentative="1">
+      <w:start w:val="1"/>
+      <w:numFmt w:val="bullet"/>
+      <w:lvlText w:val="o"/>
+      <w:lvlJc w:val="left"/>
+      <w:pPr>
+        <w:ind w:left="5760" w:hanging="360"/>
+      </w:pPr>
+      <w:rPr>
+        <w:rFonts w:ascii="Courier New" w:hAnsi="Courier New" w:cs="Courier New" w:hint="default"/>
+      </w:rPr>
+    </w:lvl>
+    <w:lvl w:ilvl="8" w:tplc="48090005" w:tentative="1">
+      <w:start w:val="1"/>
+      <w:numFmt w:val="bullet"/>
+      <w:lvlText w:val=""/>
+      <w:lvlJc w:val="left"/>
+      <w:pPr>
+        <w:ind w:left="6480" w:hanging="360"/>
+      </w:pPr>
+      <w:rPr>
+        <w:rFonts w:ascii="Wingdings" w:hAnsi="Wingdings" w:hint="default"/>
+      </w:rPr>
+    </w:lvl>
+  </w:abstractNum>
+  <w:abstractNum w:abstractNumId="1" w15:restartNumberingAfterBreak="0">
     <w:nsid w:val="1482775B"/>
     <w:multiLevelType w:val="multilevel"/>
     <w:tmpl w:val="1B2E274E"/>
@@ -394,7 +1614,7 @@
       </w:pPr>
     </w:lvl>
   </w:abstractNum>
-  <w:abstractNum w:abstractNumId="1" w15:restartNumberingAfterBreak="0">
+  <w:abstractNum w:abstractNumId="2" w15:restartNumberingAfterBreak="0">
     <w:nsid w:val="760C05F0"/>
     <w:multiLevelType w:val="hybridMultilevel"/>
     <w:tmpl w:val="533EEC46"/>
@@ -507,37 +1727,40 @@
     </w:lvl>
   </w:abstractNum>
   <w:num w:numId="1">
-    <w:abstractNumId w:val="0"/>
+    <w:abstractNumId w:val="1"/>
   </w:num>
   <w:num w:numId="2">
-    <w:abstractNumId w:val="0"/>
+    <w:abstractNumId w:val="1"/>
   </w:num>
   <w:num w:numId="3">
-    <w:abstractNumId w:val="0"/>
+    <w:abstractNumId w:val="1"/>
   </w:num>
   <w:num w:numId="4">
-    <w:abstractNumId w:val="0"/>
+    <w:abstractNumId w:val="1"/>
   </w:num>
   <w:num w:numId="5">
-    <w:abstractNumId w:val="0"/>
+    <w:abstractNumId w:val="1"/>
   </w:num>
   <w:num w:numId="6">
-    <w:abstractNumId w:val="0"/>
+    <w:abstractNumId w:val="1"/>
   </w:num>
   <w:num w:numId="7">
-    <w:abstractNumId w:val="0"/>
+    <w:abstractNumId w:val="1"/>
   </w:num>
   <w:num w:numId="8">
-    <w:abstractNumId w:val="0"/>
+    <w:abstractNumId w:val="1"/>
   </w:num>
   <w:num w:numId="9">
-    <w:abstractNumId w:val="0"/>
+    <w:abstractNumId w:val="1"/>
   </w:num>
   <w:num w:numId="10">
-    <w:abstractNumId w:val="0"/>
+    <w:abstractNumId w:val="1"/>
   </w:num>
   <w:num w:numId="11">
-    <w:abstractNumId w:val="1"/>
+    <w:abstractNumId w:val="2"/>
+  </w:num>
+  <w:num w:numId="12">
+    <w:abstractNumId w:val="0"/>
   </w:num>
 </w:numbering>
 </file>
@@ -1652,6 +2875,25 @@
       <w:vertAlign w:val="superscript"/>
     </w:rPr>
   </w:style>
+  <w:style w:type="table" w:styleId="TableGrid">
+    <w:name w:val="Table Grid"/>
+    <w:basedOn w:val="TableNormal"/>
+    <w:uiPriority w:val="39"/>
+    <w:rsid w:val="00D459CB"/>
+    <w:pPr>
+      <w:spacing w:after="0" w:line="240" w:lineRule="auto"/>
+    </w:pPr>
+    <w:tblPr>
+      <w:tblBorders>
+        <w:top w:val="single" w:sz="4" w:space="0" w:color="auto"/>
+        <w:left w:val="single" w:sz="4" w:space="0" w:color="auto"/>
+        <w:bottom w:val="single" w:sz="4" w:space="0" w:color="auto"/>
+        <w:right w:val="single" w:sz="4" w:space="0" w:color="auto"/>
+        <w:insideH w:val="single" w:sz="4" w:space="0" w:color="auto"/>
+        <w:insideV w:val="single" w:sz="4" w:space="0" w:color="auto"/>
+      </w:tblBorders>
+    </w:tblPr>
+  </w:style>
 </w:styles>
 </file>
 
@@ -1921,7 +3163,7 @@
 </file>
 
 <file path=customXml/itemProps1.xml><?xml version="1.0" encoding="utf-8"?>
-<ds:datastoreItem xmlns:ds="http://schemas.openxmlformats.org/officeDocument/2006/customXml" ds:itemID="{53C441F5-8279-4867-AAFA-5AEED0BC9CD6}">
+<ds:datastoreItem xmlns:ds="http://schemas.openxmlformats.org/officeDocument/2006/customXml" ds:itemID="{AC9FD42F-A6C0-4562-8257-7FEDB73AEA4E}">
   <ds:schemaRefs>
     <ds:schemaRef ds:uri="http://schemas.openxmlformats.org/officeDocument/2006/bibliography"/>
   </ds:schemaRefs>

</xml_diff>

<commit_message>
Generated Graphs for Q1
</commit_message>
<xml_diff>
--- a/report/Pattern Recognition CW1.docx
+++ b/report/Pattern Recognition CW1.docx
@@ -1212,18 +1212,105 @@
       </w:tr>
     </w:tbl>
     <w:p>
-      <w:bookmarkStart w:id="0" w:name="_GoBack"/>
-      <w:bookmarkEnd w:id="0"/>
+      <w:pPr>
+        <w:jc w:val="both"/>
+      </w:pPr>
+      <w:r>
+        <w:t xml:space="preserve">To evaluate the effectiveness of subsequent face recognition methods, the provided face data has to be first split into a training set which is used to train the algorithm and a testing set which is used to measure the recognition accuracy of the classifier. </w:t>
+      </w:r>
     </w:p>
-    <w:p/>
     <w:p>
-      <w:proofErr w:type="gramStart"/>
-      <w:r>
-        <w:t>a</w:t>
-      </w:r>
-      <w:proofErr w:type="gramEnd"/>
-      <w:r>
-        <w:t xml:space="preserve"> 2576x520 matrix X which contains  and 1x520 vector l. </w:t>
+      <w:pPr>
+        <w:jc w:val="both"/>
+      </w:pPr>
+      <w:r>
+        <w:t>The ratio in which both sets are partitioned will in</w:t>
+      </w:r>
+      <w:r>
+        <w:t xml:space="preserve">fluence classifier performance, which can be separated into metrics of training error and testing error. Training error is obtained when training data </w:t>
+      </w:r>
+      <w:r>
+        <w:lastRenderedPageBreak/>
+        <w:t xml:space="preserve">is run through the learned model again and testing error is obtained when unseen data is run through the same learned model. </w:t>
+      </w:r>
+    </w:p>
+    <w:p>
+      <w:pPr>
+        <w:pStyle w:val="ListParagraph"/>
+        <w:numPr>
+          <w:ilvl w:val="0"/>
+          <w:numId w:val="14"/>
+        </w:numPr>
+        <w:jc w:val="both"/>
+      </w:pPr>
+      <w:r>
+        <w:t xml:space="preserve">Training with too few data points – unable to predict future values well </w:t>
+      </w:r>
+    </w:p>
+    <w:p>
+      <w:pPr>
+        <w:pStyle w:val="ListParagraph"/>
+        <w:numPr>
+          <w:ilvl w:val="0"/>
+          <w:numId w:val="14"/>
+        </w:numPr>
+        <w:jc w:val="both"/>
+      </w:pPr>
+      <w:r>
+        <w:t xml:space="preserve">Training with too many data points – overfitting </w:t>
+      </w:r>
+    </w:p>
+    <w:p>
+      <w:pPr>
+        <w:pStyle w:val="ListParagraph"/>
+        <w:numPr>
+          <w:ilvl w:val="0"/>
+          <w:numId w:val="14"/>
+        </w:numPr>
+        <w:jc w:val="both"/>
+      </w:pPr>
+      <w:r>
+        <w:t>Show training vs test erro</w:t>
+      </w:r>
+      <w:r>
+        <w:t>r with increasing training sets</w:t>
+      </w:r>
+    </w:p>
+    <w:p>
+      <w:pPr>
+        <w:pStyle w:val="ListParagraph"/>
+        <w:numPr>
+          <w:ilvl w:val="0"/>
+          <w:numId w:val="14"/>
+        </w:numPr>
+        <w:jc w:val="both"/>
+      </w:pPr>
+      <w:r>
+        <w:t xml:space="preserve">Decide on split </w:t>
+      </w:r>
+    </w:p>
+    <w:p>
+      <w:pPr>
+        <w:pStyle w:val="ListParagraph"/>
+        <w:numPr>
+          <w:ilvl w:val="0"/>
+          <w:numId w:val="13"/>
+        </w:numPr>
+      </w:pPr>
+      <w:r>
+        <w:t xml:space="preserve">Training an algorithm with few data points will easily have lower training error since it is likely to find curves that touch exactly those points of data </w:t>
+      </w:r>
+    </w:p>
+    <w:p>
+      <w:pPr>
+        <w:pStyle w:val="ListParagraph"/>
+        <w:numPr>
+          <w:ilvl w:val="0"/>
+          <w:numId w:val="13"/>
+        </w:numPr>
+      </w:pPr>
+      <w:r>
+        <w:t xml:space="preserve">But test error will be high since with little training data, it will be unable to predict future values well </w:t>
       </w:r>
     </w:p>
     <w:p>
@@ -1235,7 +1322,7 @@
         </w:numPr>
       </w:pPr>
       <w:r>
-        <w:t xml:space="preserve">Split data into 70% training 30% test </w:t>
+        <w:t xml:space="preserve">No cross validation since the data sets are too small, creating a cross validation set </w:t>
       </w:r>
     </w:p>
     <w:p>
@@ -1247,36 +1334,60 @@
         </w:numPr>
       </w:pPr>
       <w:r>
-        <w:t xml:space="preserve">No cross validation since the data sets are too small, creating a cross validation set </w:t>
+        <w:t xml:space="preserve">We can do a X-fold split of data and re-run tests </w:t>
       </w:r>
     </w:p>
     <w:p>
       <w:pPr>
-        <w:pStyle w:val="ListParagraph"/>
-        <w:numPr>
-          <w:ilvl w:val="0"/>
-          <w:numId w:val="11"/>
-        </w:numPr>
-      </w:pPr>
-      <w:r>
-        <w:lastRenderedPageBreak/>
-        <w:t xml:space="preserve">We can do a X-fold split of data and re-run tests </w:t>
+        <w:pStyle w:val="Heading1"/>
+      </w:pPr>
+      <w:proofErr w:type="spellStart"/>
+      <w:r>
+        <w:t>Eigenfaces</w:t>
+      </w:r>
+      <w:proofErr w:type="spellEnd"/>
+      <w:r>
+        <w:t xml:space="preserve"> </w:t>
       </w:r>
     </w:p>
     <w:p>
       <w:pPr>
-        <w:pStyle w:val="Heading1"/>
-      </w:pPr>
-      <w:proofErr w:type="spellStart"/>
-      <w:r>
-        <w:t>Eigenfaces</w:t>
-      </w:r>
-      <w:proofErr w:type="spellEnd"/>
-      <w:r>
-        <w:t xml:space="preserve"> </w:t>
-      </w:r>
+        <w:jc w:val="both"/>
+      </w:pPr>
+      <w:bookmarkStart w:id="0" w:name="_GoBack"/>
+      <w:bookmarkEnd w:id="0"/>
     </w:p>
-    <w:p/>
+    <w:p>
+      <w:pPr>
+        <w:jc w:val="both"/>
+      </w:pPr>
+      <w:r>
+        <w:t xml:space="preserve">To design a robust face recognition algorithm, it is important to encode as much relevant information in a face image as efficiently as possible </w:t>
+      </w:r>
+    </w:p>
+    <w:p>
+      <w:r>
+        <w:t xml:space="preserve">PCA involves determining a set of eigenvectors to form a subspace </w:t>
+      </w:r>
+    </w:p>
+    <w:p>
+      <w:r>
+        <w:t>http://www.vision.jhu.edu/teaching/vision08/Handouts/case_study_pca1.pdf</w:t>
+      </w:r>
+    </w:p>
+    <w:p>
+      <w:pPr>
+        <w:jc w:val="both"/>
+      </w:pPr>
+      <w:r>
+        <w:t>http://maths.dur.ac.uk/users/kasper.peeters/pdf/face_recognition/PCA/TurkPentland91CVPReigenfaces.pdf</w:t>
+      </w:r>
+    </w:p>
+    <w:p>
+      <w:r>
+        <w:t>https://pdfs.semanticscholar.org/76a7/fc9d87736c8383576865cf50403e53e74848.pdf</w:t>
+      </w:r>
+    </w:p>
     <w:p>
       <w:pPr>
         <w:pStyle w:val="Heading1"/>
@@ -1615,6 +1726,230 @@
     </w:lvl>
   </w:abstractNum>
   <w:abstractNum w:abstractNumId="2" w15:restartNumberingAfterBreak="0">
+    <w:nsid w:val="37D9343D"/>
+    <w:multiLevelType w:val="hybridMultilevel"/>
+    <w:tmpl w:val="F23CA572"/>
+    <w:lvl w:ilvl="0" w:tplc="593831CE">
+      <w:numFmt w:val="bullet"/>
+      <w:lvlText w:val="-"/>
+      <w:lvlJc w:val="left"/>
+      <w:pPr>
+        <w:ind w:left="720" w:hanging="360"/>
+      </w:pPr>
+      <w:rPr>
+        <w:rFonts w:ascii="Calibri" w:eastAsiaTheme="minorEastAsia" w:hAnsi="Calibri" w:cs="Calibri" w:hint="default"/>
+      </w:rPr>
+    </w:lvl>
+    <w:lvl w:ilvl="1" w:tplc="48090003" w:tentative="1">
+      <w:start w:val="1"/>
+      <w:numFmt w:val="bullet"/>
+      <w:lvlText w:val="o"/>
+      <w:lvlJc w:val="left"/>
+      <w:pPr>
+        <w:ind w:left="1440" w:hanging="360"/>
+      </w:pPr>
+      <w:rPr>
+        <w:rFonts w:ascii="Courier New" w:hAnsi="Courier New" w:cs="Courier New" w:hint="default"/>
+      </w:rPr>
+    </w:lvl>
+    <w:lvl w:ilvl="2" w:tplc="48090005" w:tentative="1">
+      <w:start w:val="1"/>
+      <w:numFmt w:val="bullet"/>
+      <w:lvlText w:val=""/>
+      <w:lvlJc w:val="left"/>
+      <w:pPr>
+        <w:ind w:left="2160" w:hanging="360"/>
+      </w:pPr>
+      <w:rPr>
+        <w:rFonts w:ascii="Wingdings" w:hAnsi="Wingdings" w:hint="default"/>
+      </w:rPr>
+    </w:lvl>
+    <w:lvl w:ilvl="3" w:tplc="48090001" w:tentative="1">
+      <w:start w:val="1"/>
+      <w:numFmt w:val="bullet"/>
+      <w:lvlText w:val=""/>
+      <w:lvlJc w:val="left"/>
+      <w:pPr>
+        <w:ind w:left="2880" w:hanging="360"/>
+      </w:pPr>
+      <w:rPr>
+        <w:rFonts w:ascii="Symbol" w:hAnsi="Symbol" w:hint="default"/>
+      </w:rPr>
+    </w:lvl>
+    <w:lvl w:ilvl="4" w:tplc="48090003" w:tentative="1">
+      <w:start w:val="1"/>
+      <w:numFmt w:val="bullet"/>
+      <w:lvlText w:val="o"/>
+      <w:lvlJc w:val="left"/>
+      <w:pPr>
+        <w:ind w:left="3600" w:hanging="360"/>
+      </w:pPr>
+      <w:rPr>
+        <w:rFonts w:ascii="Courier New" w:hAnsi="Courier New" w:cs="Courier New" w:hint="default"/>
+      </w:rPr>
+    </w:lvl>
+    <w:lvl w:ilvl="5" w:tplc="48090005" w:tentative="1">
+      <w:start w:val="1"/>
+      <w:numFmt w:val="bullet"/>
+      <w:lvlText w:val=""/>
+      <w:lvlJc w:val="left"/>
+      <w:pPr>
+        <w:ind w:left="4320" w:hanging="360"/>
+      </w:pPr>
+      <w:rPr>
+        <w:rFonts w:ascii="Wingdings" w:hAnsi="Wingdings" w:hint="default"/>
+      </w:rPr>
+    </w:lvl>
+    <w:lvl w:ilvl="6" w:tplc="48090001" w:tentative="1">
+      <w:start w:val="1"/>
+      <w:numFmt w:val="bullet"/>
+      <w:lvlText w:val=""/>
+      <w:lvlJc w:val="left"/>
+      <w:pPr>
+        <w:ind w:left="5040" w:hanging="360"/>
+      </w:pPr>
+      <w:rPr>
+        <w:rFonts w:ascii="Symbol" w:hAnsi="Symbol" w:hint="default"/>
+      </w:rPr>
+    </w:lvl>
+    <w:lvl w:ilvl="7" w:tplc="48090003" w:tentative="1">
+      <w:start w:val="1"/>
+      <w:numFmt w:val="bullet"/>
+      <w:lvlText w:val="o"/>
+      <w:lvlJc w:val="left"/>
+      <w:pPr>
+        <w:ind w:left="5760" w:hanging="360"/>
+      </w:pPr>
+      <w:rPr>
+        <w:rFonts w:ascii="Courier New" w:hAnsi="Courier New" w:cs="Courier New" w:hint="default"/>
+      </w:rPr>
+    </w:lvl>
+    <w:lvl w:ilvl="8" w:tplc="48090005" w:tentative="1">
+      <w:start w:val="1"/>
+      <w:numFmt w:val="bullet"/>
+      <w:lvlText w:val=""/>
+      <w:lvlJc w:val="left"/>
+      <w:pPr>
+        <w:ind w:left="6480" w:hanging="360"/>
+      </w:pPr>
+      <w:rPr>
+        <w:rFonts w:ascii="Wingdings" w:hAnsi="Wingdings" w:hint="default"/>
+      </w:rPr>
+    </w:lvl>
+  </w:abstractNum>
+  <w:abstractNum w:abstractNumId="3" w15:restartNumberingAfterBreak="0">
+    <w:nsid w:val="673D6EE3"/>
+    <w:multiLevelType w:val="hybridMultilevel"/>
+    <w:tmpl w:val="C7F20F64"/>
+    <w:lvl w:ilvl="0" w:tplc="BE0A144A">
+      <w:numFmt w:val="bullet"/>
+      <w:lvlText w:val="-"/>
+      <w:lvlJc w:val="left"/>
+      <w:pPr>
+        <w:ind w:left="720" w:hanging="360"/>
+      </w:pPr>
+      <w:rPr>
+        <w:rFonts w:ascii="Calibri" w:eastAsiaTheme="minorEastAsia" w:hAnsi="Calibri" w:cs="Calibri" w:hint="default"/>
+      </w:rPr>
+    </w:lvl>
+    <w:lvl w:ilvl="1" w:tplc="48090003" w:tentative="1">
+      <w:start w:val="1"/>
+      <w:numFmt w:val="bullet"/>
+      <w:lvlText w:val="o"/>
+      <w:lvlJc w:val="left"/>
+      <w:pPr>
+        <w:ind w:left="1440" w:hanging="360"/>
+      </w:pPr>
+      <w:rPr>
+        <w:rFonts w:ascii="Courier New" w:hAnsi="Courier New" w:cs="Courier New" w:hint="default"/>
+      </w:rPr>
+    </w:lvl>
+    <w:lvl w:ilvl="2" w:tplc="48090005" w:tentative="1">
+      <w:start w:val="1"/>
+      <w:numFmt w:val="bullet"/>
+      <w:lvlText w:val=""/>
+      <w:lvlJc w:val="left"/>
+      <w:pPr>
+        <w:ind w:left="2160" w:hanging="360"/>
+      </w:pPr>
+      <w:rPr>
+        <w:rFonts w:ascii="Wingdings" w:hAnsi="Wingdings" w:hint="default"/>
+      </w:rPr>
+    </w:lvl>
+    <w:lvl w:ilvl="3" w:tplc="48090001" w:tentative="1">
+      <w:start w:val="1"/>
+      <w:numFmt w:val="bullet"/>
+      <w:lvlText w:val=""/>
+      <w:lvlJc w:val="left"/>
+      <w:pPr>
+        <w:ind w:left="2880" w:hanging="360"/>
+      </w:pPr>
+      <w:rPr>
+        <w:rFonts w:ascii="Symbol" w:hAnsi="Symbol" w:hint="default"/>
+      </w:rPr>
+    </w:lvl>
+    <w:lvl w:ilvl="4" w:tplc="48090003" w:tentative="1">
+      <w:start w:val="1"/>
+      <w:numFmt w:val="bullet"/>
+      <w:lvlText w:val="o"/>
+      <w:lvlJc w:val="left"/>
+      <w:pPr>
+        <w:ind w:left="3600" w:hanging="360"/>
+      </w:pPr>
+      <w:rPr>
+        <w:rFonts w:ascii="Courier New" w:hAnsi="Courier New" w:cs="Courier New" w:hint="default"/>
+      </w:rPr>
+    </w:lvl>
+    <w:lvl w:ilvl="5" w:tplc="48090005" w:tentative="1">
+      <w:start w:val="1"/>
+      <w:numFmt w:val="bullet"/>
+      <w:lvlText w:val=""/>
+      <w:lvlJc w:val="left"/>
+      <w:pPr>
+        <w:ind w:left="4320" w:hanging="360"/>
+      </w:pPr>
+      <w:rPr>
+        <w:rFonts w:ascii="Wingdings" w:hAnsi="Wingdings" w:hint="default"/>
+      </w:rPr>
+    </w:lvl>
+    <w:lvl w:ilvl="6" w:tplc="48090001" w:tentative="1">
+      <w:start w:val="1"/>
+      <w:numFmt w:val="bullet"/>
+      <w:lvlText w:val=""/>
+      <w:lvlJc w:val="left"/>
+      <w:pPr>
+        <w:ind w:left="5040" w:hanging="360"/>
+      </w:pPr>
+      <w:rPr>
+        <w:rFonts w:ascii="Symbol" w:hAnsi="Symbol" w:hint="default"/>
+      </w:rPr>
+    </w:lvl>
+    <w:lvl w:ilvl="7" w:tplc="48090003" w:tentative="1">
+      <w:start w:val="1"/>
+      <w:numFmt w:val="bullet"/>
+      <w:lvlText w:val="o"/>
+      <w:lvlJc w:val="left"/>
+      <w:pPr>
+        <w:ind w:left="5760" w:hanging="360"/>
+      </w:pPr>
+      <w:rPr>
+        <w:rFonts w:ascii="Courier New" w:hAnsi="Courier New" w:cs="Courier New" w:hint="default"/>
+      </w:rPr>
+    </w:lvl>
+    <w:lvl w:ilvl="8" w:tplc="48090005" w:tentative="1">
+      <w:start w:val="1"/>
+      <w:numFmt w:val="bullet"/>
+      <w:lvlText w:val=""/>
+      <w:lvlJc w:val="left"/>
+      <w:pPr>
+        <w:ind w:left="6480" w:hanging="360"/>
+      </w:pPr>
+      <w:rPr>
+        <w:rFonts w:ascii="Wingdings" w:hAnsi="Wingdings" w:hint="default"/>
+      </w:rPr>
+    </w:lvl>
+  </w:abstractNum>
+  <w:abstractNum w:abstractNumId="4" w15:restartNumberingAfterBreak="0">
     <w:nsid w:val="760C05F0"/>
     <w:multiLevelType w:val="hybridMultilevel"/>
     <w:tmpl w:val="533EEC46"/>
@@ -1757,10 +2092,16 @@
     <w:abstractNumId w:val="1"/>
   </w:num>
   <w:num w:numId="11">
-    <w:abstractNumId w:val="2"/>
+    <w:abstractNumId w:val="4"/>
   </w:num>
   <w:num w:numId="12">
     <w:abstractNumId w:val="0"/>
+  </w:num>
+  <w:num w:numId="13">
+    <w:abstractNumId w:val="2"/>
+  </w:num>
+  <w:num w:numId="14">
+    <w:abstractNumId w:val="3"/>
   </w:num>
 </w:numbering>
 </file>
@@ -3163,7 +3504,7 @@
 </file>
 
 <file path=customXml/itemProps1.xml><?xml version="1.0" encoding="utf-8"?>
-<ds:datastoreItem xmlns:ds="http://schemas.openxmlformats.org/officeDocument/2006/customXml" ds:itemID="{AC9FD42F-A6C0-4562-8257-7FEDB73AEA4E}">
+<ds:datastoreItem xmlns:ds="http://schemas.openxmlformats.org/officeDocument/2006/customXml" ds:itemID="{9AB52B66-B0FC-4F8C-85A7-0F48AD685ED3}">
   <ds:schemaRefs>
     <ds:schemaRef ds:uri="http://schemas.openxmlformats.org/officeDocument/2006/bibliography"/>
   </ds:schemaRefs>

</xml_diff>

<commit_message>
Qn 1 Almost Completed
</commit_message>
<xml_diff>
--- a/report/Pattern Recognition CW1.docx
+++ b/report/Pattern Recognition CW1.docx
@@ -41,13 +41,7 @@
         <w:footnoteReference w:id="1"/>
       </w:r>
       <w:r>
-        <w:t xml:space="preserve"> to entertainment such as automatic face image tagging on social media, machine based face recognition </w:t>
-      </w:r>
-      <w:r>
-        <w:t xml:space="preserve">is powerful as a non-invasive tool and </w:t>
-      </w:r>
-      <w:r>
-        <w:t>ha</w:t>
+        <w:t xml:space="preserve"> to entertainment such as automatic face image tagging on social media, machine based face recognition ha</w:t>
       </w:r>
       <w:r>
         <w:t xml:space="preserve">s a plethora of applications. Since the first Automatic Face Recognition system developed by </w:t>
@@ -135,6 +129,14 @@
         <w:tblStyle w:val="TableGrid"/>
         <w:tblW w:w="0" w:type="auto"/>
         <w:jc w:val="center"/>
+        <w:tblBorders>
+          <w:top w:val="none" w:sz="0" w:space="0" w:color="auto"/>
+          <w:left w:val="none" w:sz="0" w:space="0" w:color="auto"/>
+          <w:bottom w:val="none" w:sz="0" w:space="0" w:color="auto"/>
+          <w:right w:val="none" w:sz="0" w:space="0" w:color="auto"/>
+          <w:insideH w:val="none" w:sz="0" w:space="0" w:color="auto"/>
+          <w:insideV w:val="none" w:sz="0" w:space="0" w:color="auto"/>
+        </w:tblBorders>
         <w:tblLook w:val="04A0" w:firstRow="1" w:lastRow="0" w:firstColumn="1" w:lastColumn="0" w:noHBand="0" w:noVBand="1"/>
       </w:tblPr>
       <w:tblGrid>
@@ -195,25 +197,7 @@
                 <w:sz w:val="14"/>
                 <w:u w:val="single"/>
               </w:rPr>
-              <w:t>Class_1_(</w:t>
-            </w:r>
-            <w:r>
-              <w:rPr>
-                <w:b/>
-                <w:i/>
-                <w:sz w:val="14"/>
-                <w:u w:val="single"/>
-              </w:rPr>
-              <w:t>2</w:t>
-            </w:r>
-            <w:r>
-              <w:rPr>
-                <w:b/>
-                <w:i/>
-                <w:sz w:val="14"/>
-                <w:u w:val="single"/>
-              </w:rPr>
-              <w:t>)</w:t>
+              <w:t>Class_1_(2)</w:t>
             </w:r>
           </w:p>
         </w:tc>
@@ -238,25 +222,7 @@
                 <w:sz w:val="14"/>
                 <w:u w:val="single"/>
               </w:rPr>
-              <w:t>Class_1_(</w:t>
-            </w:r>
-            <w:r>
-              <w:rPr>
-                <w:b/>
-                <w:i/>
-                <w:sz w:val="14"/>
-                <w:u w:val="single"/>
-              </w:rPr>
-              <w:t>3</w:t>
-            </w:r>
-            <w:r>
-              <w:rPr>
-                <w:b/>
-                <w:i/>
-                <w:sz w:val="14"/>
-                <w:u w:val="single"/>
-              </w:rPr>
-              <w:t>)</w:t>
+              <w:t>Class_1_(3)</w:t>
             </w:r>
           </w:p>
         </w:tc>
@@ -281,25 +247,7 @@
                 <w:sz w:val="14"/>
                 <w:u w:val="single"/>
               </w:rPr>
-              <w:t>Class_1_(</w:t>
-            </w:r>
-            <w:r>
-              <w:rPr>
-                <w:b/>
-                <w:i/>
-                <w:sz w:val="14"/>
-                <w:u w:val="single"/>
-              </w:rPr>
-              <w:t>4</w:t>
-            </w:r>
-            <w:r>
-              <w:rPr>
-                <w:b/>
-                <w:i/>
-                <w:sz w:val="14"/>
-                <w:u w:val="single"/>
-              </w:rPr>
-              <w:t>)</w:t>
+              <w:t>Class_1_(4)</w:t>
             </w:r>
           </w:p>
         </w:tc>
@@ -324,25 +272,7 @@
                 <w:sz w:val="14"/>
                 <w:u w:val="single"/>
               </w:rPr>
-              <w:t>Class_1_(</w:t>
-            </w:r>
-            <w:r>
-              <w:rPr>
-                <w:b/>
-                <w:i/>
-                <w:sz w:val="14"/>
-                <w:u w:val="single"/>
-              </w:rPr>
-              <w:t>5</w:t>
-            </w:r>
-            <w:r>
-              <w:rPr>
-                <w:b/>
-                <w:i/>
-                <w:sz w:val="14"/>
-                <w:u w:val="single"/>
-              </w:rPr>
-              <w:t>)</w:t>
+              <w:t>Class_1_(5)</w:t>
             </w:r>
           </w:p>
         </w:tc>
@@ -694,25 +624,7 @@
                 <w:sz w:val="14"/>
                 <w:u w:val="single"/>
               </w:rPr>
-              <w:t>Class_1_(</w:t>
-            </w:r>
-            <w:r>
-              <w:rPr>
-                <w:b/>
-                <w:i/>
-                <w:sz w:val="14"/>
-                <w:u w:val="single"/>
-              </w:rPr>
-              <w:t>6</w:t>
-            </w:r>
-            <w:r>
-              <w:rPr>
-                <w:b/>
-                <w:i/>
-                <w:sz w:val="14"/>
-                <w:u w:val="single"/>
-              </w:rPr>
-              <w:t>)</w:t>
+              <w:t>Class_1_(6)</w:t>
             </w:r>
           </w:p>
         </w:tc>
@@ -737,25 +649,7 @@
                 <w:sz w:val="14"/>
                 <w:u w:val="single"/>
               </w:rPr>
-              <w:t>Class_1_(</w:t>
-            </w:r>
-            <w:r>
-              <w:rPr>
-                <w:b/>
-                <w:i/>
-                <w:sz w:val="14"/>
-                <w:u w:val="single"/>
-              </w:rPr>
-              <w:t>7</w:t>
-            </w:r>
-            <w:r>
-              <w:rPr>
-                <w:b/>
-                <w:i/>
-                <w:sz w:val="14"/>
-                <w:u w:val="single"/>
-              </w:rPr>
-              <w:t>)</w:t>
+              <w:t>Class_1_(7)</w:t>
             </w:r>
           </w:p>
         </w:tc>
@@ -780,25 +674,7 @@
                 <w:sz w:val="14"/>
                 <w:u w:val="single"/>
               </w:rPr>
-              <w:t>Class_1_(</w:t>
-            </w:r>
-            <w:r>
-              <w:rPr>
-                <w:b/>
-                <w:i/>
-                <w:sz w:val="14"/>
-                <w:u w:val="single"/>
-              </w:rPr>
-              <w:t>8</w:t>
-            </w:r>
-            <w:r>
-              <w:rPr>
-                <w:b/>
-                <w:i/>
-                <w:sz w:val="14"/>
-                <w:u w:val="single"/>
-              </w:rPr>
-              <w:t>)</w:t>
+              <w:t>Class_1_(8)</w:t>
             </w:r>
           </w:p>
         </w:tc>
@@ -823,25 +699,7 @@
                 <w:sz w:val="14"/>
                 <w:u w:val="single"/>
               </w:rPr>
-              <w:t>Class_1_(</w:t>
-            </w:r>
-            <w:r>
-              <w:rPr>
-                <w:b/>
-                <w:i/>
-                <w:sz w:val="14"/>
-                <w:u w:val="single"/>
-              </w:rPr>
-              <w:t>9</w:t>
-            </w:r>
-            <w:r>
-              <w:rPr>
-                <w:b/>
-                <w:i/>
-                <w:sz w:val="14"/>
-                <w:u w:val="single"/>
-              </w:rPr>
-              <w:t>)</w:t>
+              <w:t>Class_1_(9)</w:t>
             </w:r>
           </w:p>
         </w:tc>
@@ -866,25 +724,7 @@
                 <w:sz w:val="14"/>
                 <w:u w:val="single"/>
               </w:rPr>
-              <w:t>Class_1_(1</w:t>
-            </w:r>
-            <w:r>
-              <w:rPr>
-                <w:b/>
-                <w:i/>
-                <w:sz w:val="14"/>
-                <w:u w:val="single"/>
-              </w:rPr>
-              <w:t>0</w:t>
-            </w:r>
-            <w:r>
-              <w:rPr>
-                <w:b/>
-                <w:i/>
-                <w:sz w:val="14"/>
-                <w:u w:val="single"/>
-              </w:rPr>
-              <w:t>)</w:t>
+              <w:t>Class_1_(10)</w:t>
             </w:r>
           </w:p>
         </w:tc>
@@ -1354,70 +1194,483 @@
       <w:pPr>
         <w:jc w:val="both"/>
       </w:pPr>
+      <w:r>
+        <w:t xml:space="preserve">Face recognition systems can be simplified as a template matching problem where given unseen data, the system attempts a ‘best match’ with its pre-existing data collection. As opposed to using pre-defined features such as the position and direction of the subject’s eyes, PCA characterises the variation in a collection of faces as its ‘significant features’ and encodes relevant information more efficiently. </w:t>
+      </w:r>
+      <w:r>
+        <w:t xml:space="preserve">These features are represented by </w:t>
+      </w:r>
+      <w:r>
+        <w:t>the</w:t>
+      </w:r>
+      <w:r>
+        <w:t xml:space="preserve"> eigenvectors (or </w:t>
+      </w:r>
+      <w:proofErr w:type="spellStart"/>
+      <w:r>
+        <w:t>eigenfaces</w:t>
+      </w:r>
+      <w:proofErr w:type="spellEnd"/>
+      <w:r>
+        <w:t xml:space="preserve">) of the </w:t>
+      </w:r>
+      <w:r>
+        <w:t xml:space="preserve">covariance matrix of training data. Consequently, original images can be reconstructed as a linear combination of these </w:t>
+      </w:r>
+      <w:proofErr w:type="spellStart"/>
+      <w:r>
+        <w:t>eigenfaces</w:t>
+      </w:r>
+      <w:proofErr w:type="spellEnd"/>
+      <w:r>
+        <w:t xml:space="preserve">. </w:t>
+      </w:r>
+    </w:p>
+    <w:p>
+      <w:pPr>
+        <w:jc w:val="both"/>
+      </w:pPr>
+      <w:r>
+        <w:t xml:space="preserve">While an image of size W by H pixels can be treated as a vector in a subspace of dimensionality D = W x H, PCA </w:t>
+      </w:r>
+      <w:r>
+        <w:t xml:space="preserve">computes an M dimensional subspace spanned by the </w:t>
+      </w:r>
+      <w:proofErr w:type="spellStart"/>
+      <w:r>
+        <w:t>eigenfaces</w:t>
+      </w:r>
+      <w:proofErr w:type="spellEnd"/>
+      <w:r>
+        <w:t xml:space="preserve"> where M &lt;&lt; D which can be used to represent image data. As such, PCA is a form of dimensionality reduction since a smaller set of basis vectors are being used to represent the original data. </w:t>
+      </w:r>
+      <w:r>
+        <w:t>The largest 5</w:t>
+      </w:r>
+      <w:r>
+        <w:t xml:space="preserve"> eigenvalues with their corresponding eigenvectors are shown in Figure below. </w:t>
+      </w:r>
+    </w:p>
+    <w:tbl>
+      <w:tblPr>
+        <w:tblStyle w:val="TableGrid"/>
+        <w:tblW w:w="0" w:type="auto"/>
+        <w:jc w:val="center"/>
+        <w:tblBorders>
+          <w:top w:val="none" w:sz="0" w:space="0" w:color="auto"/>
+          <w:left w:val="none" w:sz="0" w:space="0" w:color="auto"/>
+          <w:bottom w:val="none" w:sz="0" w:space="0" w:color="auto"/>
+          <w:right w:val="none" w:sz="0" w:space="0" w:color="auto"/>
+          <w:insideH w:val="none" w:sz="0" w:space="0" w:color="auto"/>
+          <w:insideV w:val="none" w:sz="0" w:space="0" w:color="auto"/>
+        </w:tblBorders>
+        <w:tblLook w:val="04A0" w:firstRow="1" w:lastRow="0" w:firstColumn="1" w:lastColumn="0" w:noHBand="0" w:noVBand="1"/>
+      </w:tblPr>
+      <w:tblGrid>
+        <w:gridCol w:w="1164"/>
+        <w:gridCol w:w="907"/>
+        <w:gridCol w:w="907"/>
+        <w:gridCol w:w="907"/>
+        <w:gridCol w:w="907"/>
+        <w:gridCol w:w="907"/>
+      </w:tblGrid>
+      <w:tr>
+        <w:trPr>
+          <w:trHeight w:val="137"/>
+          <w:jc w:val="center"/>
+        </w:trPr>
+        <w:tc>
+          <w:tcPr>
+            <w:tcW w:w="1164" w:type="dxa"/>
+          </w:tcPr>
+          <w:p>
+            <w:pPr>
+              <w:jc w:val="center"/>
+              <w:rPr>
+                <w:b/>
+                <w:sz w:val="16"/>
+              </w:rPr>
+            </w:pPr>
+            <w:r>
+              <w:rPr>
+                <w:b/>
+                <w:sz w:val="16"/>
+              </w:rPr>
+              <w:t xml:space="preserve">Eigenvalue </w:t>
+            </w:r>
+            <m:oMath>
+              <m:r>
+                <m:rPr>
+                  <m:sty m:val="bi"/>
+                </m:rPr>
+                <w:rPr>
+                  <w:rFonts w:ascii="Cambria Math" w:hAnsi="Cambria Math"/>
+                  <w:sz w:val="16"/>
+                </w:rPr>
+                <m:t>λ</m:t>
+              </m:r>
+            </m:oMath>
+          </w:p>
+        </w:tc>
+        <w:tc>
+          <w:tcPr>
+            <w:tcW w:w="906" w:type="dxa"/>
+          </w:tcPr>
+          <w:p>
+            <w:pPr>
+              <w:jc w:val="center"/>
+              <w:rPr>
+                <w:b/>
+                <w:sz w:val="16"/>
+              </w:rPr>
+            </w:pPr>
+            <w:r>
+              <w:rPr>
+                <w:b/>
+                <w:sz w:val="16"/>
+              </w:rPr>
+              <w:t>9.051e+5</w:t>
+            </w:r>
+          </w:p>
+        </w:tc>
+        <w:tc>
+          <w:tcPr>
+            <w:tcW w:w="906" w:type="dxa"/>
+          </w:tcPr>
+          <w:p>
+            <w:pPr>
+              <w:jc w:val="center"/>
+              <w:rPr>
+                <w:b/>
+                <w:sz w:val="16"/>
+              </w:rPr>
+            </w:pPr>
+            <w:r>
+              <w:rPr>
+                <w:b/>
+                <w:sz w:val="16"/>
+              </w:rPr>
+              <w:t>5.141e+5</w:t>
+            </w:r>
+          </w:p>
+        </w:tc>
+        <w:tc>
+          <w:tcPr>
+            <w:tcW w:w="906" w:type="dxa"/>
+          </w:tcPr>
+          <w:p>
+            <w:pPr>
+              <w:jc w:val="center"/>
+              <w:rPr>
+                <w:b/>
+                <w:sz w:val="16"/>
+              </w:rPr>
+            </w:pPr>
+            <w:r>
+              <w:rPr>
+                <w:b/>
+                <w:sz w:val="16"/>
+              </w:rPr>
+              <w:t>4.336e+5</w:t>
+            </w:r>
+          </w:p>
+        </w:tc>
+        <w:tc>
+          <w:tcPr>
+            <w:tcW w:w="906" w:type="dxa"/>
+          </w:tcPr>
+          <w:p>
+            <w:pPr>
+              <w:jc w:val="center"/>
+              <w:rPr>
+                <w:b/>
+                <w:sz w:val="16"/>
+              </w:rPr>
+            </w:pPr>
+            <w:r>
+              <w:rPr>
+                <w:b/>
+                <w:sz w:val="16"/>
+              </w:rPr>
+              <w:t>2.419e+5</w:t>
+            </w:r>
+          </w:p>
+        </w:tc>
+        <w:tc>
+          <w:tcPr>
+            <w:tcW w:w="906" w:type="dxa"/>
+          </w:tcPr>
+          <w:p>
+            <w:pPr>
+              <w:jc w:val="center"/>
+              <w:rPr>
+                <w:b/>
+                <w:sz w:val="16"/>
+              </w:rPr>
+            </w:pPr>
+            <w:r>
+              <w:rPr>
+                <w:b/>
+                <w:sz w:val="16"/>
+              </w:rPr>
+              <w:t>2.175e+5</w:t>
+            </w:r>
+          </w:p>
+        </w:tc>
+      </w:tr>
+      <w:tr>
+        <w:trPr>
+          <w:trHeight w:val="137"/>
+          <w:jc w:val="center"/>
+        </w:trPr>
+        <w:tc>
+          <w:tcPr>
+            <w:tcW w:w="1164" w:type="dxa"/>
+            <w:vAlign w:val="center"/>
+          </w:tcPr>
+          <w:p>
+            <w:pPr>
+              <w:jc w:val="center"/>
+              <w:rPr>
+                <w:b/>
+              </w:rPr>
+            </w:pPr>
+            <w:proofErr w:type="spellStart"/>
+            <w:r>
+              <w:rPr>
+                <w:b/>
+                <w:sz w:val="20"/>
+              </w:rPr>
+              <w:t>Eigenfaces</w:t>
+            </w:r>
+            <w:proofErr w:type="spellEnd"/>
+          </w:p>
+        </w:tc>
+        <w:tc>
+          <w:tcPr>
+            <w:tcW w:w="906" w:type="dxa"/>
+          </w:tcPr>
+          <w:p>
+            <w:pPr>
+              <w:jc w:val="both"/>
+            </w:pPr>
+            <w:r>
+              <w:pict>
+                <v:shapetype id="_x0000_t75" coordsize="21600,21600" o:spt="75" o:preferrelative="t" path="m@4@5l@4@11@9@11@9@5xe" filled="f" stroked="f">
+                  <v:stroke joinstyle="miter"/>
+                  <v:formulas>
+                    <v:f eqn="if lineDrawn pixelLineWidth 0"/>
+                    <v:f eqn="sum @0 1 0"/>
+                    <v:f eqn="sum 0 0 @1"/>
+                    <v:f eqn="prod @2 1 2"/>
+                    <v:f eqn="prod @3 21600 pixelWidth"/>
+                    <v:f eqn="prod @3 21600 pixelHeight"/>
+                    <v:f eqn="sum @0 0 1"/>
+                    <v:f eqn="prod @6 1 2"/>
+                    <v:f eqn="prod @7 21600 pixelWidth"/>
+                    <v:f eqn="sum @8 21600 0"/>
+                    <v:f eqn="prod @7 21600 pixelHeight"/>
+                    <v:f eqn="sum @10 21600 0"/>
+                  </v:formulas>
+                  <v:path o:extrusionok="f" gradientshapeok="t" o:connecttype="rect"/>
+                  <o:lock v:ext="edit" aspectratio="t"/>
+                </v:shapetype>
+                <v:shape id="_x0000_i1025" type="#_x0000_t75" style="width:34.65pt;height:42.1pt">
+                  <v:imagedata r:id="rId18" o:title="eigenvector_1"/>
+                </v:shape>
+              </w:pict>
+            </w:r>
+          </w:p>
+        </w:tc>
+        <w:tc>
+          <w:tcPr>
+            <w:tcW w:w="906" w:type="dxa"/>
+          </w:tcPr>
+          <w:p>
+            <w:pPr>
+              <w:jc w:val="both"/>
+            </w:pPr>
+            <w:r>
+              <w:pict>
+                <v:shape id="_x0000_i1026" type="#_x0000_t75" style="width:34.65pt;height:42.1pt">
+                  <v:imagedata r:id="rId19" o:title="eigenvector_2"/>
+                </v:shape>
+              </w:pict>
+            </w:r>
+          </w:p>
+        </w:tc>
+        <w:tc>
+          <w:tcPr>
+            <w:tcW w:w="906" w:type="dxa"/>
+          </w:tcPr>
+          <w:p>
+            <w:pPr>
+              <w:jc w:val="both"/>
+            </w:pPr>
+            <w:r>
+              <w:pict>
+                <v:shape id="_x0000_i1027" type="#_x0000_t75" style="width:34.65pt;height:42.1pt">
+                  <v:imagedata r:id="rId20" o:title="eigenvector_3"/>
+                </v:shape>
+              </w:pict>
+            </w:r>
+          </w:p>
+        </w:tc>
+        <w:tc>
+          <w:tcPr>
+            <w:tcW w:w="906" w:type="dxa"/>
+          </w:tcPr>
+          <w:p>
+            <w:pPr>
+              <w:jc w:val="both"/>
+            </w:pPr>
+            <w:r>
+              <w:pict>
+                <v:shape id="_x0000_i1028" type="#_x0000_t75" style="width:34.65pt;height:42.1pt">
+                  <v:imagedata r:id="rId21" o:title="eigenvector_4"/>
+                </v:shape>
+              </w:pict>
+            </w:r>
+          </w:p>
+        </w:tc>
+        <w:tc>
+          <w:tcPr>
+            <w:tcW w:w="906" w:type="dxa"/>
+          </w:tcPr>
+          <w:p>
+            <w:pPr>
+              <w:jc w:val="both"/>
+            </w:pPr>
+            <w:r>
+              <w:pict>
+                <v:shape id="_x0000_i1029" type="#_x0000_t75" style="width:34.65pt;height:42.1pt">
+                  <v:imagedata r:id="rId22" o:title="eigenvector_5"/>
+                </v:shape>
+              </w:pict>
+            </w:r>
+          </w:p>
+        </w:tc>
+      </w:tr>
+    </w:tbl>
+    <w:p>
+      <w:pPr>
+        <w:pStyle w:val="Heading2"/>
+      </w:pPr>
+      <w:r>
+        <w:t xml:space="preserve">Computation of </w:t>
+      </w:r>
+      <w:proofErr w:type="spellStart"/>
+      <w:r>
+        <w:t>Eigenfaces</w:t>
+      </w:r>
+      <w:proofErr w:type="spellEnd"/>
+      <w:r>
+        <w:t xml:space="preserve"> </w:t>
+      </w:r>
+    </w:p>
+    <w:p/>
+    <w:p>
+      <w:pPr>
+        <w:jc w:val="both"/>
+      </w:pPr>
+    </w:p>
+    <w:p>
+      <w:r>
+        <w:t>http://www.vision.jhu.edu/teaching/vision08/Handouts/case_study_pca1.pdf</w:t>
+      </w:r>
+    </w:p>
+    <w:p>
+      <w:r>
+        <w:t>https://pdfs.semanticscholar.org/76a7/fc9d87736c8383576865cf50403e53e74848.pdf</w:t>
+      </w:r>
+    </w:p>
+    <w:p>
+      <w:pPr>
+        <w:pStyle w:val="Heading1"/>
+      </w:pPr>
+      <w:r>
+        <w:t xml:space="preserve">Application of </w:t>
+      </w:r>
+      <w:proofErr w:type="spellStart"/>
+      <w:r>
+        <w:t>Eigenfaces</w:t>
+      </w:r>
+      <w:proofErr w:type="spellEnd"/>
+    </w:p>
+    <w:p/>
+    <w:p/>
+    <w:p>
+      <w:pPr>
+        <w:pStyle w:val="Heading1"/>
+      </w:pPr>
+      <w:r>
+        <w:lastRenderedPageBreak/>
+        <w:t>References</w:t>
+      </w:r>
+    </w:p>
+    <w:p>
+      <w:r>
+        <w:t>https://pdfs.semanticscholar.org/76a7/fc9d87736c8383576865cf50403e53e74848.pdf</w:t>
+      </w:r>
+    </w:p>
+    <w:p/>
+    <w:p>
+      <w:hyperlink r:id="rId23" w:history="1">
+        <w:r>
+          <w:rPr>
+            <w:rStyle w:val="Hyperlink"/>
+          </w:rPr>
+          <w:t>https://pdfs.semanticscholar.org/76a7/fc9d87736c8383576865cf50403e53e74848.pdf</w:t>
+        </w:r>
+      </w:hyperlink>
+    </w:p>
+    <w:p>
+      <w:hyperlink r:id="rId24" w:history="1">
+        <w:r>
+          <w:rPr>
+            <w:rStyle w:val="Hyperlink"/>
+          </w:rPr>
+          <w:t>https://cdn.intechopen.com/pdfs-wm/51031.pdf</w:t>
+        </w:r>
+      </w:hyperlink>
+    </w:p>
+    <w:p>
+      <w:hyperlink r:id="rId25" w:history="1">
+        <w:r>
+          <w:rPr>
+            <w:rStyle w:val="Hyperlink"/>
+          </w:rPr>
+          <w:t>http://www.ijsrp.org/research-paper-0716/ijsrp-p5564.pdf</w:t>
+        </w:r>
+      </w:hyperlink>
+    </w:p>
+    <w:p>
+      <w:hyperlink r:id="rId26" w:history="1">
+        <w:r>
+          <w:rPr>
+            <w:rStyle w:val="Hyperlink"/>
+          </w:rPr>
+          <w:t>http://maths.dur.ac.uk/users/kasper.peeters/pdf/face_recognition/PCA/TurkPentland91CVPReigenfaces.pdf</w:t>
+        </w:r>
+      </w:hyperlink>
+    </w:p>
+    <w:p>
+      <w:hyperlink r:id="rId27" w:history="1">
+        <w:r>
+          <w:rPr>
+            <w:rStyle w:val="Hyperlink"/>
+          </w:rPr>
+          <w:t>http://www.vision.jhu.edu/teaching/vision08/Handouts/case_study_pca1.pdf</w:t>
+        </w:r>
+      </w:hyperlink>
+    </w:p>
+    <w:p>
+      <w:r>
+        <w:t>https://pdfs.semanticscholar.org/d90d/911f98f40a480074bc23ccd57a01d37c8580.pdf</w:t>
+      </w:r>
       <w:bookmarkStart w:id="0" w:name="_GoBack"/>
       <w:bookmarkEnd w:id="0"/>
     </w:p>
-    <w:p>
-      <w:pPr>
-        <w:jc w:val="both"/>
-      </w:pPr>
-      <w:r>
-        <w:t xml:space="preserve">To design a robust face recognition algorithm, it is important to encode as much relevant information in a face image as efficiently as possible </w:t>
-      </w:r>
-    </w:p>
-    <w:p>
-      <w:r>
-        <w:t xml:space="preserve">PCA involves determining a set of eigenvectors to form a subspace </w:t>
-      </w:r>
-    </w:p>
-    <w:p>
-      <w:r>
-        <w:t>http://www.vision.jhu.edu/teaching/vision08/Handouts/case_study_pca1.pdf</w:t>
-      </w:r>
-    </w:p>
-    <w:p>
-      <w:pPr>
-        <w:jc w:val="both"/>
-      </w:pPr>
-      <w:r>
-        <w:t>http://maths.dur.ac.uk/users/kasper.peeters/pdf/face_recognition/PCA/TurkPentland91CVPReigenfaces.pdf</w:t>
-      </w:r>
-    </w:p>
-    <w:p>
-      <w:r>
-        <w:t>https://pdfs.semanticscholar.org/76a7/fc9d87736c8383576865cf50403e53e74848.pdf</w:t>
-      </w:r>
-    </w:p>
-    <w:p>
-      <w:pPr>
-        <w:pStyle w:val="Heading1"/>
-      </w:pPr>
-      <w:r>
-        <w:t xml:space="preserve">Application of </w:t>
-      </w:r>
-      <w:proofErr w:type="spellStart"/>
-      <w:r>
-        <w:t>Eigenfaces</w:t>
-      </w:r>
-      <w:proofErr w:type="spellEnd"/>
-    </w:p>
-    <w:p/>
-    <w:p/>
-    <w:p>
-      <w:pPr>
-        <w:pStyle w:val="Heading1"/>
-      </w:pPr>
-      <w:r>
-        <w:t>References</w:t>
-      </w:r>
-    </w:p>
-    <w:p>
-      <w:r>
-        <w:t>https://pdfs.semanticscholar.org/76a7/fc9d87736c8383576865cf50403e53e74848.pdf</w:t>
-      </w:r>
-    </w:p>
-    <w:p/>
-    <w:p/>
     <w:sectPr>
       <w:pgSz w:w="11906" w:h="16838"/>
       <w:pgMar w:top="1440" w:right="1440" w:bottom="1440" w:left="1440" w:header="708" w:footer="708" w:gutter="0"/>
@@ -2537,7 +2790,6 @@
     <w:next w:val="Normal"/>
     <w:link w:val="Heading2Char"/>
     <w:uiPriority w:val="9"/>
-    <w:semiHidden/>
     <w:unhideWhenUsed/>
     <w:qFormat/>
     <w:rsid w:val="00CD63E0"/>
@@ -2800,7 +3052,6 @@
     <w:basedOn w:val="DefaultParagraphFont"/>
     <w:link w:val="Heading2"/>
     <w:uiPriority w:val="9"/>
-    <w:semiHidden/>
     <w:rsid w:val="00CD63E0"/>
     <w:rPr>
       <w:rFonts w:asciiTheme="majorHAnsi" w:eastAsiaTheme="majorEastAsia" w:hAnsiTheme="majorHAnsi" w:cstheme="majorBidi"/>
@@ -3234,6 +3485,27 @@
         <w:insideV w:val="single" w:sz="4" w:space="0" w:color="auto"/>
       </w:tblBorders>
     </w:tblPr>
+  </w:style>
+  <w:style w:type="character" w:styleId="PlaceholderText">
+    <w:name w:val="Placeholder Text"/>
+    <w:basedOn w:val="DefaultParagraphFont"/>
+    <w:uiPriority w:val="99"/>
+    <w:semiHidden/>
+    <w:rsid w:val="00050057"/>
+    <w:rPr>
+      <w:color w:val="808080"/>
+    </w:rPr>
+  </w:style>
+  <w:style w:type="character" w:styleId="Hyperlink">
+    <w:name w:val="Hyperlink"/>
+    <w:basedOn w:val="DefaultParagraphFont"/>
+    <w:uiPriority w:val="99"/>
+    <w:unhideWhenUsed/>
+    <w:rsid w:val="0090297B"/>
+    <w:rPr>
+      <w:color w:val="0563C1" w:themeColor="hyperlink"/>
+      <w:u w:val="single"/>
+    </w:rPr>
   </w:style>
 </w:styles>
 </file>
@@ -3504,7 +3776,7 @@
 </file>
 
 <file path=customXml/itemProps1.xml><?xml version="1.0" encoding="utf-8"?>
-<ds:datastoreItem xmlns:ds="http://schemas.openxmlformats.org/officeDocument/2006/customXml" ds:itemID="{9AB52B66-B0FC-4F8C-85A7-0F48AD685ED3}">
+<ds:datastoreItem xmlns:ds="http://schemas.openxmlformats.org/officeDocument/2006/customXml" ds:itemID="{6D5A5781-5799-4ADB-A7DE-854AA1D4A919}">
   <ds:schemaRefs>
     <ds:schemaRef ds:uri="http://schemas.openxmlformats.org/officeDocument/2006/bibliography"/>
   </ds:schemaRefs>

</xml_diff>